<commit_message>
added info about how to configure code coveragre report
</commit_message>
<xml_diff>
--- a/INFO.docx
+++ b/INFO.docx
@@ -9,66 +9,194 @@
     </w:p>
     <w:p>
       <w:r>
-        <w:t xml:space="preserve">--start mongodb </w:t>
-      </w:r>
-    </w:p>
-    <w:p>
-      <w:r>
-        <w:t>1.to start MongoDB data base</w:t>
-      </w:r>
-    </w:p>
-    <w:p>
-      <w:r>
-        <w:t>path&gt;mongod --dbpath="D:\Vittal\MongoDBData"</w:t>
-      </w:r>
-    </w:p>
-    <w:p>
-      <w:r>
-        <w:t xml:space="preserve">2. to get mongodb console </w:t>
-      </w:r>
-    </w:p>
-    <w:p>
-      <w:r>
-        <w:t xml:space="preserve">path&gt;mongo  </w:t>
+        <w:t xml:space="preserve">--start </w:t>
+      </w:r>
+      <w:proofErr w:type="spellStart"/>
+      <w:r>
+        <w:t>mongodb</w:t>
+      </w:r>
+      <w:proofErr w:type="spellEnd"/>
+      <w:r>
+        <w:t xml:space="preserve"> </w:t>
+      </w:r>
+    </w:p>
+    <w:p>
+      <w:proofErr w:type="gramStart"/>
+      <w:r>
+        <w:t>1.to</w:t>
+      </w:r>
+      <w:proofErr w:type="gramEnd"/>
+      <w:r>
+        <w:t xml:space="preserve"> start MongoDB data base</w:t>
+      </w:r>
+    </w:p>
+    <w:p>
+      <w:proofErr w:type="gramStart"/>
+      <w:r>
+        <w:t>path&gt;</w:t>
+      </w:r>
+      <w:proofErr w:type="spellStart"/>
+      <w:proofErr w:type="gramEnd"/>
+      <w:r>
+        <w:t>mongod</w:t>
+      </w:r>
+      <w:proofErr w:type="spellEnd"/>
+      <w:r>
+        <w:t xml:space="preserve"> --</w:t>
+      </w:r>
+      <w:proofErr w:type="spellStart"/>
+      <w:r>
+        <w:t>dbpath</w:t>
+      </w:r>
+      <w:proofErr w:type="spellEnd"/>
+      <w:r>
+        <w:t>="D:\Vittal\MongoDBData"</w:t>
+      </w:r>
+    </w:p>
+    <w:p>
+      <w:r>
+        <w:t xml:space="preserve">2. </w:t>
+      </w:r>
+      <w:proofErr w:type="gramStart"/>
+      <w:r>
+        <w:t>to</w:t>
+      </w:r>
+      <w:proofErr w:type="gramEnd"/>
+      <w:r>
+        <w:t xml:space="preserve"> get </w:t>
+      </w:r>
+      <w:proofErr w:type="spellStart"/>
+      <w:r>
+        <w:t>mongodb</w:t>
+      </w:r>
+      <w:proofErr w:type="spellEnd"/>
+      <w:r>
+        <w:t xml:space="preserve"> console </w:t>
+      </w:r>
+    </w:p>
+    <w:p>
+      <w:proofErr w:type="gramStart"/>
+      <w:r>
+        <w:t>path&gt;</w:t>
+      </w:r>
+      <w:proofErr w:type="gramEnd"/>
+      <w:r>
+        <w:t xml:space="preserve">mongo  </w:t>
       </w:r>
     </w:p>
     <w:p/>
     <w:p>
-      <w:r>
-        <w:t>connection syntact from nodeJS</w:t>
-      </w:r>
+      <w:proofErr w:type="gramStart"/>
+      <w:r>
+        <w:t>connection</w:t>
+      </w:r>
+      <w:proofErr w:type="gramEnd"/>
+      <w:r>
+        <w:t xml:space="preserve"> </w:t>
+      </w:r>
+      <w:proofErr w:type="spellStart"/>
+      <w:r>
+        <w:t>syntact</w:t>
+      </w:r>
+      <w:proofErr w:type="spellEnd"/>
+      <w:r>
+        <w:t xml:space="preserve"> from </w:t>
+      </w:r>
+      <w:proofErr w:type="spellStart"/>
+      <w:r>
+        <w:t>nodeJS</w:t>
+      </w:r>
+      <w:proofErr w:type="spellEnd"/>
     </w:p>
     <w:p/>
     <w:p>
-      <w:r>
-        <w:t>URL : mongodb://localhost:27017/TodoApp</w:t>
-      </w:r>
-    </w:p>
-    <w:p>
-      <w:r>
-        <w:t>mongodb://hostName:port/port{27017}/databaseName</w:t>
+      <w:proofErr w:type="gramStart"/>
+      <w:r>
+        <w:t>URL :</w:t>
+      </w:r>
+      <w:proofErr w:type="gramEnd"/>
+      <w:r>
+        <w:t xml:space="preserve"> mongodb://localhost:27017/TodoApp</w:t>
+      </w:r>
+    </w:p>
+    <w:p>
+      <w:proofErr w:type="gramStart"/>
+      <w:r>
+        <w:t>mongodb</w:t>
+      </w:r>
+      <w:proofErr w:type="gramEnd"/>
+      <w:r>
+        <w:t>://hostName:port/port{27017}/databaseName</w:t>
       </w:r>
     </w:p>
     <w:p/>
     <w:p>
       <w:r>
-        <w:t>--&gt;if MongoDB is running from the machine then the above connection will successfull otherwise through error.</w:t>
-      </w:r>
-    </w:p>
-    <w:p>
-      <w:r>
-        <w:t>--&gt;If MongoDB running, if "TodoApp" database is not there in the MongoDB even thoug it will connect and this is the feaute of MongoDB</w:t>
-      </w:r>
-    </w:p>
-    <w:p>
-      <w:r>
-        <w:t>--&gt;Until you insert the collection in the database , it will not list in the MongoDB</w:t>
+        <w:t xml:space="preserve">--&gt;if MongoDB is running from the machine then the above connection will </w:t>
+      </w:r>
+      <w:proofErr w:type="spellStart"/>
+      <w:r>
+        <w:t>successfull</w:t>
+      </w:r>
+      <w:proofErr w:type="spellEnd"/>
+      <w:r>
+        <w:t xml:space="preserve"> otherwise through error.</w:t>
+      </w:r>
+    </w:p>
+    <w:p>
+      <w:r>
+        <w:t>--&gt;If MongoDB running, if "</w:t>
+      </w:r>
+      <w:proofErr w:type="spellStart"/>
+      <w:r>
+        <w:t>TodoApp</w:t>
+      </w:r>
+      <w:proofErr w:type="spellEnd"/>
+      <w:r>
+        <w:t xml:space="preserve">" database is not there in the MongoDB even </w:t>
+      </w:r>
+      <w:proofErr w:type="spellStart"/>
+      <w:r>
+        <w:t>thoug</w:t>
+      </w:r>
+      <w:proofErr w:type="spellEnd"/>
+      <w:r>
+        <w:t xml:space="preserve"> it will connect and this is the </w:t>
+      </w:r>
+      <w:proofErr w:type="spellStart"/>
+      <w:r>
+        <w:t>feaute</w:t>
+      </w:r>
+      <w:proofErr w:type="spellEnd"/>
+      <w:r>
+        <w:t xml:space="preserve"> of MongoDB</w:t>
+      </w:r>
+    </w:p>
+    <w:p>
+      <w:r>
+        <w:t xml:space="preserve">--&gt;Until you insert the collection in the </w:t>
+      </w:r>
+      <w:proofErr w:type="gramStart"/>
+      <w:r>
+        <w:t>database ,</w:t>
+      </w:r>
+      <w:proofErr w:type="gramEnd"/>
+      <w:r>
+        <w:t xml:space="preserve"> it will not list in the MongoDB</w:t>
       </w:r>
     </w:p>
     <w:p/>
     <w:p>
       <w:r>
-        <w:t>OBJECT Destructuring in ES6</w:t>
+        <w:t xml:space="preserve">OBJECT </w:t>
+      </w:r>
+      <w:proofErr w:type="spellStart"/>
+      <w:r>
+        <w:t>Destructuring</w:t>
+      </w:r>
+      <w:proofErr w:type="spellEnd"/>
+      <w:r>
+        <w:t xml:space="preserve"> in ES6</w:t>
       </w:r>
     </w:p>
     <w:p>
@@ -78,18 +206,45 @@
     </w:p>
     <w:p/>
     <w:p>
-      <w:r>
-        <w:t>var user ={name:"Vittal",age:28};</w:t>
-      </w:r>
-    </w:p>
-    <w:p>
-      <w:r>
-        <w:t>var {name} =user //--&gt;var name = user.name;</w:t>
-      </w:r>
-    </w:p>
-    <w:p>
-      <w:r>
-        <w:t>console.log(name);</w:t>
+      <w:proofErr w:type="spellStart"/>
+      <w:proofErr w:type="gramStart"/>
+      <w:r>
+        <w:t>var</w:t>
+      </w:r>
+      <w:proofErr w:type="spellEnd"/>
+      <w:proofErr w:type="gramEnd"/>
+      <w:r>
+        <w:t xml:space="preserve"> user ={name:"Vittal",age:28};</w:t>
+      </w:r>
+    </w:p>
+    <w:p>
+      <w:proofErr w:type="spellStart"/>
+      <w:proofErr w:type="gramStart"/>
+      <w:r>
+        <w:t>var</w:t>
+      </w:r>
+      <w:proofErr w:type="spellEnd"/>
+      <w:proofErr w:type="gramEnd"/>
+      <w:r>
+        <w:t xml:space="preserve"> {name} =user //--&gt;</w:t>
+      </w:r>
+      <w:proofErr w:type="spellStart"/>
+      <w:r>
+        <w:t>var</w:t>
+      </w:r>
+      <w:proofErr w:type="spellEnd"/>
+      <w:r>
+        <w:t xml:space="preserve"> name = user.name;</w:t>
+      </w:r>
+    </w:p>
+    <w:p>
+      <w:proofErr w:type="gramStart"/>
+      <w:r>
+        <w:t>console.log(</w:t>
+      </w:r>
+      <w:proofErr w:type="gramEnd"/>
+      <w:r>
+        <w:t>name);</w:t>
       </w:r>
     </w:p>
     <w:p/>
@@ -101,28 +256,97 @@
     </w:p>
     <w:p>
       <w:r>
-        <w:t>1. Mongoose is a third party npm component and act as ORM(Object Relational  Mapping)</w:t>
-      </w:r>
-    </w:p>
-    <w:p>
-      <w:r>
-        <w:t xml:space="preserve">2. It can be used for user authention , passowrd validation , property validation but writing all these boilerpalting instead we </w:t>
+        <w:t xml:space="preserve">1. Mongoose is a third party </w:t>
+      </w:r>
+      <w:proofErr w:type="spellStart"/>
+      <w:r>
+        <w:t>npm</w:t>
+      </w:r>
+      <w:proofErr w:type="spellEnd"/>
+      <w:r>
+        <w:t xml:space="preserve"> component and act as </w:t>
+      </w:r>
+      <w:proofErr w:type="gramStart"/>
+      <w:r>
+        <w:t>ORM(</w:t>
+      </w:r>
+      <w:proofErr w:type="gramEnd"/>
+      <w:r>
+        <w:t>Object Relational  Mapping)</w:t>
+      </w:r>
+    </w:p>
+    <w:p>
+      <w:r>
+        <w:t xml:space="preserve">2. It can be used for user </w:t>
+      </w:r>
+      <w:proofErr w:type="spellStart"/>
+      <w:proofErr w:type="gramStart"/>
+      <w:r>
+        <w:t>authention</w:t>
+      </w:r>
+      <w:proofErr w:type="spellEnd"/>
+      <w:r>
+        <w:t xml:space="preserve"> ,</w:t>
+      </w:r>
+      <w:proofErr w:type="gramEnd"/>
+      <w:r>
+        <w:t xml:space="preserve"> </w:t>
+      </w:r>
+      <w:proofErr w:type="spellStart"/>
+      <w:r>
+        <w:t>passowrd</w:t>
+      </w:r>
+      <w:proofErr w:type="spellEnd"/>
+      <w:r>
+        <w:t xml:space="preserve"> validation , property validation but writing all these </w:t>
+      </w:r>
+      <w:proofErr w:type="spellStart"/>
+      <w:r>
+        <w:t>boilerpalting</w:t>
+      </w:r>
+      <w:proofErr w:type="spellEnd"/>
+      <w:r>
+        <w:t xml:space="preserve"> instead we </w:t>
       </w:r>
     </w:p>
     <w:p>
       <w:r>
         <w:lastRenderedPageBreak/>
-        <w:t xml:space="preserve">   use Mongoose and it comes up with lot many features </w:t>
-      </w:r>
-    </w:p>
-    <w:p>
-      <w:r>
-        <w:t>3. it helps us to structure the data.</w:t>
-      </w:r>
-    </w:p>
-    <w:p>
-      <w:r>
-        <w:t>4. Search for Mongoose validator :http://mongoosejs.com/docs/validation.html</w:t>
+        <w:t xml:space="preserve">   </w:t>
+      </w:r>
+      <w:proofErr w:type="gramStart"/>
+      <w:r>
+        <w:t>use</w:t>
+      </w:r>
+      <w:proofErr w:type="gramEnd"/>
+      <w:r>
+        <w:t xml:space="preserve"> Mongoose and it comes up with lot many features </w:t>
+      </w:r>
+    </w:p>
+    <w:p>
+      <w:r>
+        <w:t xml:space="preserve">3. </w:t>
+      </w:r>
+      <w:proofErr w:type="gramStart"/>
+      <w:r>
+        <w:t>it</w:t>
+      </w:r>
+      <w:proofErr w:type="gramEnd"/>
+      <w:r>
+        <w:t xml:space="preserve"> helps us to structure the data.</w:t>
+      </w:r>
+    </w:p>
+    <w:p>
+      <w:r>
+        <w:t xml:space="preserve">4. Search for Mongoose </w:t>
+      </w:r>
+      <w:proofErr w:type="gramStart"/>
+      <w:r>
+        <w:t>validator :http</w:t>
+      </w:r>
+      <w:proofErr w:type="gramEnd"/>
+      <w:r>
+        <w:t>://mongoosejs.com/docs/validation.html</w:t>
       </w:r>
     </w:p>
     <w:p>
@@ -132,7 +356,25 @@
     </w:p>
     <w:p>
       <w:r>
-        <w:t xml:space="preserve">   boolean values which default wrapped in double quotes and also accept int values which wrapped in double quotes as well.</w:t>
+        <w:t xml:space="preserve">   </w:t>
+      </w:r>
+      <w:proofErr w:type="spellStart"/>
+      <w:proofErr w:type="gramStart"/>
+      <w:r>
+        <w:t>boolean</w:t>
+      </w:r>
+      <w:proofErr w:type="spellEnd"/>
+      <w:proofErr w:type="gramEnd"/>
+      <w:r>
+        <w:t xml:space="preserve"> values which default wrapped in double quotes and also accept </w:t>
+      </w:r>
+      <w:proofErr w:type="spellStart"/>
+      <w:r>
+        <w:t>int</w:t>
+      </w:r>
+      <w:proofErr w:type="spellEnd"/>
+      <w:r>
+        <w:t xml:space="preserve"> values which wrapped in double quotes as well.</w:t>
       </w:r>
     </w:p>
     <w:p>
@@ -141,18 +383,62 @@
       </w:r>
     </w:p>
     <w:p>
-      <w:r>
-        <w:t>var TodoModel = Mongoose.model({</w:t>
-      </w:r>
-    </w:p>
-    <w:p>
-      <w:r>
-        <w:t xml:space="preserve">    text:{</w:t>
-      </w:r>
-    </w:p>
-    <w:p>
-      <w:r>
-        <w:t xml:space="preserve">        type:String,</w:t>
+      <w:proofErr w:type="spellStart"/>
+      <w:proofErr w:type="gramStart"/>
+      <w:r>
+        <w:t>var</w:t>
+      </w:r>
+      <w:proofErr w:type="spellEnd"/>
+      <w:proofErr w:type="gramEnd"/>
+      <w:r>
+        <w:t xml:space="preserve"> </w:t>
+      </w:r>
+      <w:proofErr w:type="spellStart"/>
+      <w:r>
+        <w:t>TodoModel</w:t>
+      </w:r>
+      <w:proofErr w:type="spellEnd"/>
+      <w:r>
+        <w:t xml:space="preserve"> = </w:t>
+      </w:r>
+      <w:proofErr w:type="spellStart"/>
+      <w:r>
+        <w:t>Mongoose.model</w:t>
+      </w:r>
+      <w:proofErr w:type="spellEnd"/>
+      <w:r>
+        <w:t>({</w:t>
+      </w:r>
+    </w:p>
+    <w:p>
+      <w:r>
+        <w:t xml:space="preserve">    </w:t>
+      </w:r>
+      <w:proofErr w:type="gramStart"/>
+      <w:r>
+        <w:t>text:</w:t>
+      </w:r>
+      <w:proofErr w:type="gramEnd"/>
+      <w:r>
+        <w:t>{</w:t>
+      </w:r>
+    </w:p>
+    <w:p>
+      <w:r>
+        <w:t xml:space="preserve">        </w:t>
+      </w:r>
+      <w:proofErr w:type="spellStart"/>
+      <w:proofErr w:type="gramStart"/>
+      <w:r>
+        <w:t>type:</w:t>
+      </w:r>
+      <w:proofErr w:type="gramEnd"/>
+      <w:r>
+        <w:t>String</w:t>
+      </w:r>
+      <w:proofErr w:type="spellEnd"/>
+      <w:r>
+        <w:t>,</w:t>
       </w:r>
     </w:p>
     <w:p>
@@ -167,19 +453,76 @@
     </w:p>
     <w:p/>
     <w:p>
-      <w:r>
-        <w:t>but text an accept values like true/false and numbuers as well but which are wrapped in double quotes.</w:t>
+      <w:proofErr w:type="gramStart"/>
+      <w:r>
+        <w:t>but</w:t>
+      </w:r>
+      <w:proofErr w:type="gramEnd"/>
+      <w:r>
+        <w:t xml:space="preserve"> text an accept values like true/false and </w:t>
+      </w:r>
+      <w:proofErr w:type="spellStart"/>
+      <w:r>
+        <w:t>numbuers</w:t>
+      </w:r>
+      <w:proofErr w:type="spellEnd"/>
+      <w:r>
+        <w:t xml:space="preserve"> as well but which are wrapped in double quotes.</w:t>
       </w:r>
     </w:p>
     <w:p/>
     <w:p>
-      <w:r>
-        <w:t>var NewTodoInsertData = new TodoModel({</w:t>
-      </w:r>
-    </w:p>
-    <w:p>
-      <w:r>
-        <w:t xml:space="preserve">    text:true / text:123 / text:"some string"</w:t>
+      <w:proofErr w:type="spellStart"/>
+      <w:proofErr w:type="gramStart"/>
+      <w:r>
+        <w:t>var</w:t>
+      </w:r>
+      <w:proofErr w:type="spellEnd"/>
+      <w:proofErr w:type="gramEnd"/>
+      <w:r>
+        <w:t xml:space="preserve"> </w:t>
+      </w:r>
+      <w:proofErr w:type="spellStart"/>
+      <w:r>
+        <w:t>NewTodoInsertData</w:t>
+      </w:r>
+      <w:proofErr w:type="spellEnd"/>
+      <w:r>
+        <w:t xml:space="preserve"> = new </w:t>
+      </w:r>
+      <w:proofErr w:type="spellStart"/>
+      <w:r>
+        <w:t>TodoModel</w:t>
+      </w:r>
+      <w:proofErr w:type="spellEnd"/>
+      <w:r>
+        <w:t>({</w:t>
+      </w:r>
+    </w:p>
+    <w:p>
+      <w:r>
+        <w:t xml:space="preserve">    </w:t>
+      </w:r>
+      <w:proofErr w:type="spellStart"/>
+      <w:proofErr w:type="gramStart"/>
+      <w:r>
+        <w:t>text:</w:t>
+      </w:r>
+      <w:proofErr w:type="gramEnd"/>
+      <w:r>
+        <w:t>true</w:t>
+      </w:r>
+      <w:proofErr w:type="spellEnd"/>
+      <w:r>
+        <w:t xml:space="preserve"> / text:123 / </w:t>
+      </w:r>
+      <w:proofErr w:type="spellStart"/>
+      <w:r>
+        <w:t>text:"some</w:t>
+      </w:r>
+      <w:proofErr w:type="spellEnd"/>
+      <w:r>
+        <w:t xml:space="preserve"> string"</w:t>
       </w:r>
     </w:p>
     <w:p>
@@ -189,8 +532,26 @@
     </w:p>
     <w:p/>
     <w:p>
-      <w:r>
-        <w:t>NewTodoInsertData.save().callbackPromiseFn();</w:t>
+      <w:proofErr w:type="spellStart"/>
+      <w:proofErr w:type="gramStart"/>
+      <w:r>
+        <w:t>NewTodoInsertData.save</w:t>
+      </w:r>
+      <w:proofErr w:type="spellEnd"/>
+      <w:r>
+        <w:t>(</w:t>
+      </w:r>
+      <w:proofErr w:type="gramEnd"/>
+      <w:r>
+        <w:t>).</w:t>
+      </w:r>
+      <w:proofErr w:type="spellStart"/>
+      <w:r>
+        <w:t>callbackPromiseFn</w:t>
+      </w:r>
+      <w:proofErr w:type="spellEnd"/>
+      <w:r>
+        <w:t>();</w:t>
       </w:r>
     </w:p>
     <w:p/>
@@ -204,12 +565,52 @@
     </w:p>
     <w:p>
       <w:r>
-        <w:t>1. this is npm component and it parses the body of request which comes from cleint and send to server.</w:t>
-      </w:r>
-    </w:p>
-    <w:p>
-      <w:r>
-        <w:t>2. Converts basically JSON string from client req object to JSON object to server.</w:t>
+        <w:t xml:space="preserve">1. </w:t>
+      </w:r>
+      <w:proofErr w:type="gramStart"/>
+      <w:r>
+        <w:t>this</w:t>
+      </w:r>
+      <w:proofErr w:type="gramEnd"/>
+      <w:r>
+        <w:t xml:space="preserve"> is </w:t>
+      </w:r>
+      <w:proofErr w:type="spellStart"/>
+      <w:r>
+        <w:t>npm</w:t>
+      </w:r>
+      <w:proofErr w:type="spellEnd"/>
+      <w:r>
+        <w:t xml:space="preserve"> component and it parses the body of request which comes from </w:t>
+      </w:r>
+      <w:proofErr w:type="spellStart"/>
+      <w:r>
+        <w:t>cleint</w:t>
+      </w:r>
+      <w:proofErr w:type="spellEnd"/>
+      <w:r>
+        <w:t xml:space="preserve"> and send to server.</w:t>
+      </w:r>
+    </w:p>
+    <w:p>
+      <w:r>
+        <w:t xml:space="preserve">2. </w:t>
+      </w:r>
+      <w:proofErr w:type="gramStart"/>
+      <w:r>
+        <w:t>Converts basically</w:t>
+      </w:r>
+      <w:proofErr w:type="gramEnd"/>
+      <w:r>
+        <w:t xml:space="preserve"> JSON string from client </w:t>
+      </w:r>
+      <w:proofErr w:type="spellStart"/>
+      <w:r>
+        <w:t>req</w:t>
+      </w:r>
+      <w:proofErr w:type="spellEnd"/>
+      <w:r>
+        <w:t xml:space="preserve"> object to JSON object to server.</w:t>
       </w:r>
     </w:p>
     <w:p/>
@@ -220,14 +621,37 @@
       </w:r>
     </w:p>
     <w:p>
-      <w:r>
-        <w:t xml:space="preserve">convert object id to string, while testing /todos/:id route </w:t>
-      </w:r>
-    </w:p>
-    <w:p>
-      <w:r>
-        <w:t>_id.toHexString()</w:t>
-      </w:r>
+      <w:proofErr w:type="gramStart"/>
+      <w:r>
+        <w:t>convert</w:t>
+      </w:r>
+      <w:proofErr w:type="gramEnd"/>
+      <w:r>
+        <w:t xml:space="preserve"> object id to string, while testing /</w:t>
+      </w:r>
+      <w:proofErr w:type="spellStart"/>
+      <w:r>
+        <w:t>todos</w:t>
+      </w:r>
+      <w:proofErr w:type="spellEnd"/>
+      <w:r>
+        <w:t xml:space="preserve">/:id route </w:t>
+      </w:r>
+    </w:p>
+    <w:p>
+      <w:r>
+        <w:t>_</w:t>
+      </w:r>
+      <w:proofErr w:type="spellStart"/>
+      <w:proofErr w:type="gramStart"/>
+      <w:r>
+        <w:t>id.toHexString</w:t>
+      </w:r>
+      <w:proofErr w:type="spellEnd"/>
+      <w:r>
+        <w:t>()</w:t>
+      </w:r>
+      <w:proofErr w:type="gramEnd"/>
     </w:p>
     <w:p/>
     <w:p/>
@@ -237,13 +661,49 @@
       </w:r>
     </w:p>
     <w:p>
-      <w:r>
-        <w:t>Todo.findOneAndRemove({anyKey:val});delete and returns the deleted doc</w:t>
-      </w:r>
-    </w:p>
-    <w:p>
-      <w:r>
-        <w:t>Todo.findByIdAndRemove({_id:val});delete and returns the deleted doc</w:t>
+      <w:proofErr w:type="spellStart"/>
+      <w:proofErr w:type="gramStart"/>
+      <w:r>
+        <w:t>Todo.findOneAndRemove</w:t>
+      </w:r>
+      <w:proofErr w:type="spellEnd"/>
+      <w:r>
+        <w:t>(</w:t>
+      </w:r>
+      <w:proofErr w:type="gramEnd"/>
+      <w:r>
+        <w:t>{</w:t>
+      </w:r>
+      <w:proofErr w:type="spellStart"/>
+      <w:r>
+        <w:t>anyKey:val</w:t>
+      </w:r>
+      <w:proofErr w:type="spellEnd"/>
+      <w:r>
+        <w:t>});delete and returns the deleted doc</w:t>
+      </w:r>
+    </w:p>
+    <w:p>
+      <w:proofErr w:type="spellStart"/>
+      <w:proofErr w:type="gramStart"/>
+      <w:r>
+        <w:t>Todo.findByIdAndRemove</w:t>
+      </w:r>
+      <w:proofErr w:type="spellEnd"/>
+      <w:r>
+        <w:t>(</w:t>
+      </w:r>
+      <w:proofErr w:type="gramEnd"/>
+      <w:r>
+        <w:t>{_</w:t>
+      </w:r>
+      <w:proofErr w:type="spellStart"/>
+      <w:r>
+        <w:t>id:val</w:t>
+      </w:r>
+      <w:proofErr w:type="spellEnd"/>
+      <w:r>
+        <w:t>});delete and returns the deleted doc</w:t>
       </w:r>
     </w:p>
     <w:p>
@@ -252,13 +712,33 @@
       </w:r>
     </w:p>
     <w:p>
-      <w:r>
-        <w:t>Todo.findByIdAndRemove('id in string');delete and returns the deleted doc</w:t>
-      </w:r>
-    </w:p>
-    <w:p>
-      <w:r>
-        <w:t xml:space="preserve">Todo.remove({});delete all docs </w:t>
+      <w:proofErr w:type="spellStart"/>
+      <w:proofErr w:type="gramStart"/>
+      <w:r>
+        <w:t>Todo.findByIdAndRemove</w:t>
+      </w:r>
+      <w:proofErr w:type="spellEnd"/>
+      <w:r>
+        <w:t>(</w:t>
+      </w:r>
+      <w:proofErr w:type="gramEnd"/>
+      <w:r>
+        <w:t>'id in string');delete and returns the deleted doc</w:t>
+      </w:r>
+    </w:p>
+    <w:p>
+      <w:proofErr w:type="spellStart"/>
+      <w:proofErr w:type="gramStart"/>
+      <w:r>
+        <w:t>Todo.remove</w:t>
+      </w:r>
+      <w:proofErr w:type="spellEnd"/>
+      <w:r>
+        <w:t>(</w:t>
+      </w:r>
+      <w:proofErr w:type="gramEnd"/>
+      <w:r>
+        <w:t xml:space="preserve">{});delete all docs </w:t>
       </w:r>
     </w:p>
     <w:p/>
@@ -276,13 +756,41 @@
     <w:p/>
     <w:p>
       <w:r>
-        <w:t>Questions to be asked</w:t>
-      </w:r>
-    </w:p>
-    <w:p>
-      <w:r>
-        <w:t>1. While unit testing rest api, we operating the DB transanction on application database but it could not be actual scenario rt</w:t>
-      </w:r>
+        <w:t xml:space="preserve">Questions to </w:t>
+      </w:r>
+      <w:proofErr w:type="gramStart"/>
+      <w:r>
+        <w:t>be asked</w:t>
+      </w:r>
+      <w:proofErr w:type="gramEnd"/>
+    </w:p>
+    <w:p>
+      <w:r>
+        <w:t xml:space="preserve">1. While unit testing rest </w:t>
+      </w:r>
+      <w:proofErr w:type="spellStart"/>
+      <w:proofErr w:type="gramStart"/>
+      <w:r>
+        <w:t>api</w:t>
+      </w:r>
+      <w:proofErr w:type="spellEnd"/>
+      <w:proofErr w:type="gramEnd"/>
+      <w:r>
+        <w:t xml:space="preserve">, we operating the DB </w:t>
+      </w:r>
+      <w:proofErr w:type="spellStart"/>
+      <w:r>
+        <w:t>transanction</w:t>
+      </w:r>
+      <w:proofErr w:type="spellEnd"/>
+      <w:r>
+        <w:t xml:space="preserve"> on application database but it could not be actual scenario </w:t>
+      </w:r>
+      <w:proofErr w:type="spellStart"/>
+      <w:r>
+        <w:t>rt</w:t>
+      </w:r>
+      <w:proofErr w:type="spellEnd"/>
     </w:p>
     <w:p>
       <w:r>
@@ -291,33 +799,101 @@
     </w:p>
     <w:p>
       <w:r>
-        <w:t>3. When we have to use catch() block and when we have to use then() method with err &amp; res params, while handling promises</w:t>
+        <w:t xml:space="preserve">3. When we have to use </w:t>
+      </w:r>
+      <w:proofErr w:type="gramStart"/>
+      <w:r>
+        <w:t>catch(</w:t>
+      </w:r>
+      <w:proofErr w:type="gramEnd"/>
+      <w:r>
+        <w:t xml:space="preserve">) block and when we have to use then() method with err &amp; res </w:t>
+      </w:r>
+      <w:proofErr w:type="spellStart"/>
+      <w:r>
+        <w:t>params</w:t>
+      </w:r>
+      <w:proofErr w:type="spellEnd"/>
+      <w:r>
+        <w:t>, while handling promises</w:t>
       </w:r>
     </w:p>
     <w:p/>
     <w:p>
-      <w:r>
-        <w:t>with then</w:t>
-      </w:r>
-    </w:p>
-    <w:p>
-      <w:r>
-        <w:t xml:space="preserve"> user.save().then((user)=&gt;{</w:t>
-      </w:r>
-    </w:p>
-    <w:p>
-      <w:r>
-        <w:t xml:space="preserve">        res.send(user);</w:t>
-      </w:r>
-    </w:p>
-    <w:p>
-      <w:r>
-        <w:t xml:space="preserve">    },(err)=&gt;{</w:t>
-      </w:r>
-    </w:p>
-    <w:p>
-      <w:r>
-        <w:t xml:space="preserve">        res.status(400).send(err);</w:t>
+      <w:proofErr w:type="gramStart"/>
+      <w:r>
+        <w:t>with</w:t>
+      </w:r>
+      <w:proofErr w:type="gramEnd"/>
+      <w:r>
+        <w:t xml:space="preserve"> then</w:t>
+      </w:r>
+    </w:p>
+    <w:p>
+      <w:r>
+        <w:t xml:space="preserve"> </w:t>
+      </w:r>
+      <w:proofErr w:type="spellStart"/>
+      <w:proofErr w:type="gramStart"/>
+      <w:r>
+        <w:t>user.save</w:t>
+      </w:r>
+      <w:proofErr w:type="spellEnd"/>
+      <w:r>
+        <w:t>(</w:t>
+      </w:r>
+      <w:proofErr w:type="gramEnd"/>
+      <w:r>
+        <w:t>).then((user)=&gt;{</w:t>
+      </w:r>
+    </w:p>
+    <w:p>
+      <w:r>
+        <w:t xml:space="preserve">        </w:t>
+      </w:r>
+      <w:proofErr w:type="spellStart"/>
+      <w:proofErr w:type="gramStart"/>
+      <w:r>
+        <w:t>res.send</w:t>
+      </w:r>
+      <w:proofErr w:type="spellEnd"/>
+      <w:r>
+        <w:t>(</w:t>
+      </w:r>
+      <w:proofErr w:type="gramEnd"/>
+      <w:r>
+        <w:t>user);</w:t>
+      </w:r>
+    </w:p>
+    <w:p>
+      <w:r>
+        <w:t xml:space="preserve">    }</w:t>
+      </w:r>
+      <w:proofErr w:type="gramStart"/>
+      <w:r>
+        <w:t>,(</w:t>
+      </w:r>
+      <w:proofErr w:type="gramEnd"/>
+      <w:r>
+        <w:t>err)=&gt;{</w:t>
+      </w:r>
+    </w:p>
+    <w:p>
+      <w:r>
+        <w:t xml:space="preserve">        </w:t>
+      </w:r>
+      <w:proofErr w:type="spellStart"/>
+      <w:proofErr w:type="gramStart"/>
+      <w:r>
+        <w:t>res.status</w:t>
+      </w:r>
+      <w:proofErr w:type="spellEnd"/>
+      <w:r>
+        <w:t>(</w:t>
+      </w:r>
+      <w:proofErr w:type="gramEnd"/>
+      <w:r>
+        <w:t>400).send(err);</w:t>
       </w:r>
     </w:p>
     <w:p>
@@ -328,28 +904,80 @@
     </w:p>
     <w:p/>
     <w:p>
-      <w:r>
-        <w:t xml:space="preserve">with catch block     </w:t>
-      </w:r>
-    </w:p>
-    <w:p>
-      <w:r>
-        <w:t xml:space="preserve"> user.save().then((user)=&gt;{</w:t>
-      </w:r>
-    </w:p>
-    <w:p>
-      <w:r>
-        <w:t xml:space="preserve">        res.send(user);</w:t>
-      </w:r>
-    </w:p>
-    <w:p>
-      <w:r>
-        <w:t xml:space="preserve"> }).catch((err)=&gt;{</w:t>
-      </w:r>
-    </w:p>
-    <w:p>
-      <w:r>
-        <w:t xml:space="preserve">    res.status(400).send(err);</w:t>
+      <w:proofErr w:type="gramStart"/>
+      <w:r>
+        <w:t>with</w:t>
+      </w:r>
+      <w:proofErr w:type="gramEnd"/>
+      <w:r>
+        <w:t xml:space="preserve"> catch block     </w:t>
+      </w:r>
+    </w:p>
+    <w:p>
+      <w:r>
+        <w:t xml:space="preserve"> </w:t>
+      </w:r>
+      <w:proofErr w:type="spellStart"/>
+      <w:proofErr w:type="gramStart"/>
+      <w:r>
+        <w:t>user.save</w:t>
+      </w:r>
+      <w:proofErr w:type="spellEnd"/>
+      <w:r>
+        <w:t>(</w:t>
+      </w:r>
+      <w:proofErr w:type="gramEnd"/>
+      <w:r>
+        <w:t>).then((user)=&gt;{</w:t>
+      </w:r>
+    </w:p>
+    <w:p>
+      <w:r>
+        <w:t xml:space="preserve">        </w:t>
+      </w:r>
+      <w:proofErr w:type="spellStart"/>
+      <w:proofErr w:type="gramStart"/>
+      <w:r>
+        <w:t>res.send</w:t>
+      </w:r>
+      <w:proofErr w:type="spellEnd"/>
+      <w:r>
+        <w:t>(</w:t>
+      </w:r>
+      <w:proofErr w:type="gramEnd"/>
+      <w:r>
+        <w:t>user);</w:t>
+      </w:r>
+    </w:p>
+    <w:p>
+      <w:r>
+        <w:t xml:space="preserve"> }).</w:t>
+      </w:r>
+      <w:proofErr w:type="gramStart"/>
+      <w:r>
+        <w:t>catch(</w:t>
+      </w:r>
+      <w:proofErr w:type="gramEnd"/>
+      <w:r>
+        <w:t>(err)=&gt;{</w:t>
+      </w:r>
+    </w:p>
+    <w:p>
+      <w:r>
+        <w:t xml:space="preserve">    </w:t>
+      </w:r>
+      <w:proofErr w:type="spellStart"/>
+      <w:proofErr w:type="gramStart"/>
+      <w:r>
+        <w:t>res.status</w:t>
+      </w:r>
+      <w:proofErr w:type="spellEnd"/>
+      <w:r>
+        <w:t>(</w:t>
+      </w:r>
+      <w:proofErr w:type="gramEnd"/>
+      <w:r>
+        <w:t>400).send(err);</w:t>
       </w:r>
     </w:p>
     <w:p>
@@ -361,8 +989,13 @@
     <w:p/>
     <w:p>
       <w:r>
-        <w:t>While running test command in windows, update the following line in package.JSON</w:t>
-      </w:r>
+        <w:t xml:space="preserve">While running test command in windows, update the following line in </w:t>
+      </w:r>
+      <w:proofErr w:type="spellStart"/>
+      <w:r>
+        <w:t>package.JSON</w:t>
+      </w:r>
+      <w:proofErr w:type="spellEnd"/>
     </w:p>
     <w:p>
       <w:r>
@@ -373,12 +1006,46 @@
     <w:p/>
     <w:p>
       <w:r>
-        <w:t>For mLab(online free mongodb) login to https://mlab.com/</w:t>
-      </w:r>
-    </w:p>
-    <w:p>
-      <w:r>
-        <w:t xml:space="preserve">with username/passowrd for the account </w:t>
+        <w:t xml:space="preserve">For </w:t>
+      </w:r>
+      <w:proofErr w:type="spellStart"/>
+      <w:proofErr w:type="gramStart"/>
+      <w:r>
+        <w:t>mLab</w:t>
+      </w:r>
+      <w:proofErr w:type="spellEnd"/>
+      <w:r>
+        <w:t>(</w:t>
+      </w:r>
+      <w:proofErr w:type="gramEnd"/>
+      <w:r>
+        <w:t xml:space="preserve">online free </w:t>
+      </w:r>
+      <w:proofErr w:type="spellStart"/>
+      <w:r>
+        <w:t>mongodb</w:t>
+      </w:r>
+      <w:proofErr w:type="spellEnd"/>
+      <w:r>
+        <w:t>) login to https://mlab.com/</w:t>
+      </w:r>
+    </w:p>
+    <w:p>
+      <w:proofErr w:type="gramStart"/>
+      <w:r>
+        <w:t>with</w:t>
+      </w:r>
+      <w:proofErr w:type="gramEnd"/>
+      <w:r>
+        <w:t xml:space="preserve"> username/</w:t>
+      </w:r>
+      <w:proofErr w:type="spellStart"/>
+      <w:r>
+        <w:t>passowrd</w:t>
+      </w:r>
+      <w:proofErr w:type="spellEnd"/>
+      <w:r>
+        <w:t xml:space="preserve"> for the account </w:t>
       </w:r>
     </w:p>
     <w:p/>
@@ -409,18 +1076,32 @@
         <w:sym w:font="Wingdings" w:char="F0E0"/>
       </w:r>
       <w:r>
-        <w:t>Instance method, small u(user)</w:t>
+        <w:t xml:space="preserve">Instance method, small </w:t>
+      </w:r>
+      <w:proofErr w:type="gramStart"/>
+      <w:r>
+        <w:t>u(</w:t>
+      </w:r>
+      <w:proofErr w:type="gramEnd"/>
+      <w:r>
+        <w:t>user)</w:t>
       </w:r>
     </w:p>
     <w:p>
       <w:r>
         <w:sym w:font="Wingdings" w:char="F0E0"/>
       </w:r>
-      <w:r>
-        <w:t>instance method is responsible a document or records</w:t>
-      </w:r>
-    </w:p>
-    <w:p>
+      <w:proofErr w:type="gramStart"/>
+      <w:r>
+        <w:t>instance</w:t>
+      </w:r>
+      <w:proofErr w:type="gramEnd"/>
+      <w:r>
+        <w:t xml:space="preserve"> method is responsible a document or records</w:t>
+      </w:r>
+    </w:p>
+    <w:p>
+      <w:proofErr w:type="spellStart"/>
       <w:r>
         <w:t>UserSchema.</w:t>
       </w:r>
@@ -432,12 +1113,34 @@
         <w:t>methods</w:t>
       </w:r>
       <w:r>
-        <w:t>.generateAuthToken = function(){</w:t>
-      </w:r>
-    </w:p>
-    <w:p>
-      <w:r>
-        <w:t xml:space="preserve">    var user = this;</w:t>
+        <w:t>.generateAuthToken</w:t>
+      </w:r>
+      <w:proofErr w:type="spellEnd"/>
+      <w:r>
+        <w:t xml:space="preserve"> = </w:t>
+      </w:r>
+      <w:proofErr w:type="gramStart"/>
+      <w:r>
+        <w:t>function(</w:t>
+      </w:r>
+      <w:proofErr w:type="gramEnd"/>
+      <w:r>
+        <w:t>){</w:t>
+      </w:r>
+    </w:p>
+    <w:p>
+      <w:r>
+        <w:t xml:space="preserve">    </w:t>
+      </w:r>
+      <w:proofErr w:type="spellStart"/>
+      <w:proofErr w:type="gramStart"/>
+      <w:r>
+        <w:t>var</w:t>
+      </w:r>
+      <w:proofErr w:type="spellEnd"/>
+      <w:proofErr w:type="gramEnd"/>
+      <w:r>
+        <w:t xml:space="preserve"> user = this;</w:t>
       </w:r>
     </w:p>
     <w:p>
@@ -451,15 +1154,32 @@
         <w:sym w:font="Wingdings" w:char="F0E0"/>
       </w:r>
       <w:r>
-        <w:t>Model method, capital letter U(User)</w:t>
-      </w:r>
-    </w:p>
-    <w:p>
-      <w:r>
-        <w:t>Model method is responsible for entire model or enitre schema</w:t>
-      </w:r>
-    </w:p>
-    <w:p>
+        <w:t xml:space="preserve">Model method, capital letter </w:t>
+      </w:r>
+      <w:proofErr w:type="gramStart"/>
+      <w:r>
+        <w:t>U(</w:t>
+      </w:r>
+      <w:proofErr w:type="gramEnd"/>
+      <w:r>
+        <w:t>User)</w:t>
+      </w:r>
+    </w:p>
+    <w:p>
+      <w:r>
+        <w:t xml:space="preserve">Model method is responsible for entire model or </w:t>
+      </w:r>
+      <w:proofErr w:type="spellStart"/>
+      <w:r>
+        <w:t>enitre</w:t>
+      </w:r>
+      <w:proofErr w:type="spellEnd"/>
+      <w:r>
+        <w:t xml:space="preserve"> schema</w:t>
+      </w:r>
+    </w:p>
+    <w:p>
+      <w:proofErr w:type="spellStart"/>
       <w:r>
         <w:t>UserSchema.</w:t>
       </w:r>
@@ -471,7 +1191,19 @@
         <w:t>statics</w:t>
       </w:r>
       <w:r>
-        <w:t>.findByToken = function(){</w:t>
+        <w:t>.findByToken</w:t>
+      </w:r>
+      <w:proofErr w:type="spellEnd"/>
+      <w:r>
+        <w:t xml:space="preserve"> = </w:t>
+      </w:r>
+      <w:proofErr w:type="gramStart"/>
+      <w:r>
+        <w:t>function(</w:t>
+      </w:r>
+      <w:proofErr w:type="gramEnd"/>
+      <w:r>
+        <w:t>){</w:t>
       </w:r>
     </w:p>
     <w:p/>
@@ -503,8 +1235,24 @@
         <w:rPr>
           <w:rFonts w:ascii="Century Gothic" w:hAnsi="Century Gothic"/>
         </w:rPr>
-        <w:t>What is ESLint ?</w:t>
-      </w:r>
+        <w:t xml:space="preserve">What is </w:t>
+      </w:r>
+      <w:proofErr w:type="spellStart"/>
+      <w:proofErr w:type="gramStart"/>
+      <w:r>
+        <w:rPr>
+          <w:rFonts w:ascii="Century Gothic" w:hAnsi="Century Gothic"/>
+        </w:rPr>
+        <w:t>ESLint</w:t>
+      </w:r>
+      <w:proofErr w:type="spellEnd"/>
+      <w:r>
+        <w:rPr>
+          <w:rFonts w:ascii="Century Gothic" w:hAnsi="Century Gothic"/>
+        </w:rPr>
+        <w:t xml:space="preserve"> ?</w:t>
+      </w:r>
+      <w:proofErr w:type="gramEnd"/>
     </w:p>
     <w:p>
       <w:pPr>
@@ -601,6 +1349,7 @@
         </w:rPr>
         <w:t> </w:t>
       </w:r>
+      <w:proofErr w:type="spellStart"/>
       <w:r>
         <w:rPr>
           <w:rFonts w:ascii="Century Gothic" w:hAnsi="Century Gothic" w:cs="Arial"/>
@@ -611,6 +1360,7 @@
         </w:rPr>
         <w:t>linting</w:t>
       </w:r>
+      <w:proofErr w:type="spellEnd"/>
       <w:r>
         <w:rPr>
           <w:rStyle w:val="apple-converted-space"/>
@@ -653,7 +1403,25 @@
           <w:color w:val="222222"/>
           <w:shd w:val="clear" w:color="auto" w:fill="FFFFFF"/>
         </w:rPr>
-        <w:t>, CSS, HTML, Python, etc.. ...</w:t>
+        <w:t>, CSS, HTML, Python, etc</w:t>
+      </w:r>
+      <w:proofErr w:type="gramStart"/>
+      <w:r>
+        <w:rPr>
+          <w:rFonts w:ascii="Century Gothic" w:hAnsi="Century Gothic" w:cs="Arial"/>
+          <w:color w:val="222222"/>
+          <w:shd w:val="clear" w:color="auto" w:fill="FFFFFF"/>
+        </w:rPr>
+        <w:t>..</w:t>
+      </w:r>
+      <w:proofErr w:type="gramEnd"/>
+      <w:r>
+        <w:rPr>
+          <w:rFonts w:ascii="Century Gothic" w:hAnsi="Century Gothic" w:cs="Arial"/>
+          <w:color w:val="222222"/>
+          <w:shd w:val="clear" w:color="auto" w:fill="FFFFFF"/>
+        </w:rPr>
+        <w:t xml:space="preserve"> ...</w:t>
       </w:r>
       <w:r>
         <w:rPr>
@@ -664,6 +1432,7 @@
         </w:rPr>
         <w:t> </w:t>
       </w:r>
+      <w:proofErr w:type="gramStart"/>
       <w:r>
         <w:rPr>
           <w:rFonts w:ascii="Century Gothic" w:hAnsi="Century Gothic" w:cs="Arial"/>
@@ -674,6 +1443,7 @@
         </w:rPr>
         <w:t>lint</w:t>
       </w:r>
+      <w:proofErr w:type="gramEnd"/>
       <w:r>
         <w:rPr>
           <w:rStyle w:val="apple-converted-space"/>
@@ -700,13 +1470,59 @@
           <w:shd w:val="clear" w:color="auto" w:fill="FFFFFF"/>
         </w:rPr>
       </w:pPr>
+      <w:proofErr w:type="spellStart"/>
       <w:r>
         <w:rPr>
           <w:rFonts w:ascii="Century Gothic" w:hAnsi="Century Gothic" w:cs="Arial"/>
           <w:spacing w:val="-7"/>
           <w:shd w:val="clear" w:color="auto" w:fill="FFFFFF"/>
         </w:rPr>
-        <w:t>ESLint is a tool for identifying and reporting on patterns found in ECMAScript/JavaScript code. In many ways, it is similar to JSLint and JSHint with a few exceptions:</w:t>
+        <w:t>ESLint</w:t>
+      </w:r>
+      <w:proofErr w:type="spellEnd"/>
+      <w:r>
+        <w:rPr>
+          <w:rFonts w:ascii="Century Gothic" w:hAnsi="Century Gothic" w:cs="Arial"/>
+          <w:spacing w:val="-7"/>
+          <w:shd w:val="clear" w:color="auto" w:fill="FFFFFF"/>
+        </w:rPr>
+        <w:t xml:space="preserve"> is a tool for identifying and reporting on patterns found in ECMAScript/JavaScript code. In many ways, it is similar to </w:t>
+      </w:r>
+      <w:proofErr w:type="spellStart"/>
+      <w:r>
+        <w:rPr>
+          <w:rFonts w:ascii="Century Gothic" w:hAnsi="Century Gothic" w:cs="Arial"/>
+          <w:spacing w:val="-7"/>
+          <w:shd w:val="clear" w:color="auto" w:fill="FFFFFF"/>
+        </w:rPr>
+        <w:t>JSLint</w:t>
+      </w:r>
+      <w:proofErr w:type="spellEnd"/>
+      <w:r>
+        <w:rPr>
+          <w:rFonts w:ascii="Century Gothic" w:hAnsi="Century Gothic" w:cs="Arial"/>
+          <w:spacing w:val="-7"/>
+          <w:shd w:val="clear" w:color="auto" w:fill="FFFFFF"/>
+        </w:rPr>
+        <w:t xml:space="preserve"> and </w:t>
+      </w:r>
+      <w:proofErr w:type="spellStart"/>
+      <w:r>
+        <w:rPr>
+          <w:rFonts w:ascii="Century Gothic" w:hAnsi="Century Gothic" w:cs="Arial"/>
+          <w:spacing w:val="-7"/>
+          <w:shd w:val="clear" w:color="auto" w:fill="FFFFFF"/>
+        </w:rPr>
+        <w:t>JSHint</w:t>
+      </w:r>
+      <w:proofErr w:type="spellEnd"/>
+      <w:r>
+        <w:rPr>
+          <w:rFonts w:ascii="Century Gothic" w:hAnsi="Century Gothic" w:cs="Arial"/>
+          <w:spacing w:val="-7"/>
+          <w:shd w:val="clear" w:color="auto" w:fill="FFFFFF"/>
+        </w:rPr>
+        <w:t xml:space="preserve"> with a few exceptions:</w:t>
       </w:r>
     </w:p>
     <w:p>
@@ -724,12 +1540,21 @@
           <w:spacing w:val="-7"/>
         </w:rPr>
       </w:pPr>
-      <w:r>
-        <w:rPr>
-          <w:rFonts w:ascii="Century Gothic" w:eastAsia="Times New Roman" w:hAnsi="Century Gothic" w:cs="Arial"/>
-          <w:spacing w:val="-7"/>
-        </w:rPr>
-        <w:t>ESLint uses</w:t>
+      <w:proofErr w:type="spellStart"/>
+      <w:r>
+        <w:rPr>
+          <w:rFonts w:ascii="Century Gothic" w:eastAsia="Times New Roman" w:hAnsi="Century Gothic" w:cs="Arial"/>
+          <w:spacing w:val="-7"/>
+        </w:rPr>
+        <w:t>ESLint</w:t>
+      </w:r>
+      <w:proofErr w:type="spellEnd"/>
+      <w:r>
+        <w:rPr>
+          <w:rFonts w:ascii="Century Gothic" w:eastAsia="Times New Roman" w:hAnsi="Century Gothic" w:cs="Arial"/>
+          <w:spacing w:val="-7"/>
+        </w:rPr>
+        <w:t xml:space="preserve"> uses</w:t>
       </w:r>
       <w:r>
         <w:rPr>
@@ -738,18 +1563,37 @@
         </w:rPr>
         <w:t> </w:t>
       </w:r>
-      <w:hyperlink r:id="rId5" w:history="1">
-        <w:r>
-          <w:rPr>
-            <w:rFonts w:ascii="Century Gothic" w:eastAsia="Times New Roman" w:hAnsi="Century Gothic" w:cs="Arial"/>
-            <w:b/>
-            <w:bCs/>
-            <w:color w:val="CB3837"/>
-            <w:spacing w:val="-7"/>
-          </w:rPr>
-          <w:t>Espree</w:t>
-        </w:r>
-      </w:hyperlink>
+      <w:proofErr w:type="spellStart"/>
+      <w:r>
+        <w:fldChar w:fldCharType="begin"/>
+      </w:r>
+      <w:r>
+        <w:instrText xml:space="preserve"> HYPERLINK "https://github.com/eslint/espree" </w:instrText>
+      </w:r>
+      <w:r>
+        <w:fldChar w:fldCharType="separate"/>
+      </w:r>
+      <w:r>
+        <w:rPr>
+          <w:rFonts w:ascii="Century Gothic" w:eastAsia="Times New Roman" w:hAnsi="Century Gothic" w:cs="Arial"/>
+          <w:b/>
+          <w:bCs/>
+          <w:color w:val="CB3837"/>
+          <w:spacing w:val="-7"/>
+        </w:rPr>
+        <w:t>Espree</w:t>
+      </w:r>
+      <w:proofErr w:type="spellEnd"/>
+      <w:r>
+        <w:rPr>
+          <w:rFonts w:ascii="Century Gothic" w:eastAsia="Times New Roman" w:hAnsi="Century Gothic" w:cs="Arial"/>
+          <w:b/>
+          <w:bCs/>
+          <w:color w:val="CB3837"/>
+          <w:spacing w:val="-7"/>
+        </w:rPr>
+        <w:fldChar w:fldCharType="end"/>
+      </w:r>
       <w:r>
         <w:rPr>
           <w:rFonts w:ascii="Century Gothic" w:eastAsia="Times New Roman" w:hAnsi="Century Gothic" w:cs="Arial"/>
@@ -780,12 +1624,21 @@
           <w:spacing w:val="-7"/>
         </w:rPr>
       </w:pPr>
-      <w:r>
-        <w:rPr>
-          <w:rFonts w:ascii="Century Gothic" w:eastAsia="Times New Roman" w:hAnsi="Century Gothic" w:cs="Arial"/>
-          <w:spacing w:val="-7"/>
-        </w:rPr>
-        <w:t>ESLint uses an AST to evaluate patterns in code.</w:t>
+      <w:proofErr w:type="spellStart"/>
+      <w:r>
+        <w:rPr>
+          <w:rFonts w:ascii="Century Gothic" w:eastAsia="Times New Roman" w:hAnsi="Century Gothic" w:cs="Arial"/>
+          <w:spacing w:val="-7"/>
+        </w:rPr>
+        <w:t>ESLint</w:t>
+      </w:r>
+      <w:proofErr w:type="spellEnd"/>
+      <w:r>
+        <w:rPr>
+          <w:rFonts w:ascii="Century Gothic" w:eastAsia="Times New Roman" w:hAnsi="Century Gothic" w:cs="Arial"/>
+          <w:spacing w:val="-7"/>
+        </w:rPr>
+        <w:t xml:space="preserve"> uses an AST to evaluate patterns in code.</w:t>
       </w:r>
     </w:p>
     <w:p>
@@ -803,12 +1656,21 @@
           <w:spacing w:val="-7"/>
         </w:rPr>
       </w:pPr>
-      <w:r>
-        <w:rPr>
-          <w:rFonts w:ascii="Century Gothic" w:eastAsia="Times New Roman" w:hAnsi="Century Gothic" w:cs="Arial"/>
-          <w:spacing w:val="-7"/>
-        </w:rPr>
-        <w:t>ESLint is completely pluggable, every single rule is a plugin and you can add more at runtime.</w:t>
+      <w:proofErr w:type="spellStart"/>
+      <w:r>
+        <w:rPr>
+          <w:rFonts w:ascii="Century Gothic" w:eastAsia="Times New Roman" w:hAnsi="Century Gothic" w:cs="Arial"/>
+          <w:spacing w:val="-7"/>
+        </w:rPr>
+        <w:t>ESLint</w:t>
+      </w:r>
+      <w:proofErr w:type="spellEnd"/>
+      <w:r>
+        <w:rPr>
+          <w:rFonts w:ascii="Century Gothic" w:eastAsia="Times New Roman" w:hAnsi="Century Gothic" w:cs="Arial"/>
+          <w:spacing w:val="-7"/>
+        </w:rPr>
+        <w:t xml:space="preserve"> is completely pluggable, every single rule is a plugin and you can add more at runtime.</w:t>
       </w:r>
     </w:p>
     <w:p>
@@ -832,7 +1694,35 @@
         <w:rPr>
           <w:rFonts w:ascii="Century Gothic" w:hAnsi="Century Gothic"/>
         </w:rPr>
-        <w:t>This linting is for NodeJS development or pure javascript development.</w:t>
+        <w:t xml:space="preserve">This </w:t>
+      </w:r>
+      <w:proofErr w:type="spellStart"/>
+      <w:r>
+        <w:rPr>
+          <w:rFonts w:ascii="Century Gothic" w:hAnsi="Century Gothic"/>
+        </w:rPr>
+        <w:t>linting</w:t>
+      </w:r>
+      <w:proofErr w:type="spellEnd"/>
+      <w:r>
+        <w:rPr>
+          <w:rFonts w:ascii="Century Gothic" w:hAnsi="Century Gothic"/>
+        </w:rPr>
+        <w:t xml:space="preserve"> is for NodeJS development or pure </w:t>
+      </w:r>
+      <w:proofErr w:type="spellStart"/>
+      <w:r>
+        <w:rPr>
+          <w:rFonts w:ascii="Century Gothic" w:hAnsi="Century Gothic"/>
+        </w:rPr>
+        <w:t>javascript</w:t>
+      </w:r>
+      <w:proofErr w:type="spellEnd"/>
+      <w:r>
+        <w:rPr>
+          <w:rFonts w:ascii="Century Gothic" w:hAnsi="Century Gothic"/>
+        </w:rPr>
+        <w:t xml:space="preserve"> development.</w:t>
       </w:r>
     </w:p>
     <w:p>
@@ -872,9 +1762,25 @@
           <w:rFonts w:ascii="Century Gothic" w:eastAsia="Times New Roman" w:hAnsi="Century Gothic" w:cs="Arial"/>
           <w:spacing w:val="-7"/>
         </w:rPr>
-        <w:t xml:space="preserve">We configured ESLint with google standards from </w:t>
-      </w:r>
-      <w:hyperlink r:id="rId6" w:history="1">
+        <w:t xml:space="preserve">We configured </w:t>
+      </w:r>
+      <w:proofErr w:type="spellStart"/>
+      <w:r>
+        <w:rPr>
+          <w:rFonts w:ascii="Century Gothic" w:eastAsia="Times New Roman" w:hAnsi="Century Gothic" w:cs="Arial"/>
+          <w:spacing w:val="-7"/>
+        </w:rPr>
+        <w:t>ESLint</w:t>
+      </w:r>
+      <w:proofErr w:type="spellEnd"/>
+      <w:r>
+        <w:rPr>
+          <w:rFonts w:ascii="Century Gothic" w:eastAsia="Times New Roman" w:hAnsi="Century Gothic" w:cs="Arial"/>
+          <w:spacing w:val="-7"/>
+        </w:rPr>
+        <w:t xml:space="preserve"> with google standards from </w:t>
+      </w:r>
+      <w:hyperlink r:id="rId5" w:history="1">
         <w:r>
           <w:rPr>
             <w:rStyle w:val="Hyperlink"/>
@@ -942,6 +1848,7 @@
           <w:szCs w:val="24"/>
         </w:rPr>
       </w:pPr>
+      <w:proofErr w:type="spellStart"/>
       <w:r>
         <w:rPr>
           <w:rFonts w:ascii="Century Gothic" w:hAnsi="Century Gothic" w:cs="Courier New"/>
@@ -951,7 +1858,43 @@
           <w:szCs w:val="24"/>
           <w:shd w:val="clear" w:color="auto" w:fill="F0F0F0"/>
         </w:rPr>
-        <w:t>npm install eslint --save-dev</w:t>
+        <w:t>npm</w:t>
+      </w:r>
+      <w:proofErr w:type="spellEnd"/>
+      <w:r>
+        <w:rPr>
+          <w:rFonts w:ascii="Century Gothic" w:hAnsi="Century Gothic" w:cs="Courier New"/>
+          <w:color w:val="000000"/>
+          <w:spacing w:val="-7"/>
+          <w:sz w:val="24"/>
+          <w:szCs w:val="24"/>
+          <w:shd w:val="clear" w:color="auto" w:fill="F0F0F0"/>
+        </w:rPr>
+        <w:t> install </w:t>
+      </w:r>
+      <w:proofErr w:type="spellStart"/>
+      <w:r>
+        <w:rPr>
+          <w:rFonts w:ascii="Century Gothic" w:hAnsi="Century Gothic" w:cs="Courier New"/>
+          <w:color w:val="000000"/>
+          <w:spacing w:val="-7"/>
+          <w:sz w:val="24"/>
+          <w:szCs w:val="24"/>
+          <w:shd w:val="clear" w:color="auto" w:fill="F0F0F0"/>
+        </w:rPr>
+        <w:t>eslint</w:t>
+      </w:r>
+      <w:proofErr w:type="spellEnd"/>
+      <w:r>
+        <w:rPr>
+          <w:rFonts w:ascii="Century Gothic" w:hAnsi="Century Gothic" w:cs="Courier New"/>
+          <w:color w:val="000000"/>
+          <w:spacing w:val="-7"/>
+          <w:sz w:val="24"/>
+          <w:szCs w:val="24"/>
+          <w:shd w:val="clear" w:color="auto" w:fill="F0F0F0"/>
+        </w:rPr>
+        <w:t> --save-dev</w:t>
       </w:r>
       <w:r>
         <w:rPr>
@@ -978,6 +1921,8 @@
           <w:szCs w:val="24"/>
         </w:rPr>
       </w:pPr>
+      <w:proofErr w:type="spellStart"/>
+      <w:proofErr w:type="gramStart"/>
       <w:r>
         <w:rPr>
           <w:rFonts w:ascii="Century Gothic" w:hAnsi="Century Gothic" w:cs="Courier New"/>
@@ -987,7 +1932,44 @@
           <w:szCs w:val="24"/>
           <w:shd w:val="clear" w:color="auto" w:fill="F0F0F0"/>
         </w:rPr>
-        <w:t>npm install –g eslint --save-dev</w:t>
+        <w:t>npm</w:t>
+      </w:r>
+      <w:proofErr w:type="spellEnd"/>
+      <w:proofErr w:type="gramEnd"/>
+      <w:r>
+        <w:rPr>
+          <w:rFonts w:ascii="Century Gothic" w:hAnsi="Century Gothic" w:cs="Courier New"/>
+          <w:color w:val="000000"/>
+          <w:spacing w:val="-7"/>
+          <w:sz w:val="24"/>
+          <w:szCs w:val="24"/>
+          <w:shd w:val="clear" w:color="auto" w:fill="F0F0F0"/>
+        </w:rPr>
+        <w:t xml:space="preserve"> install –g </w:t>
+      </w:r>
+      <w:proofErr w:type="spellStart"/>
+      <w:r>
+        <w:rPr>
+          <w:rFonts w:ascii="Century Gothic" w:hAnsi="Century Gothic" w:cs="Courier New"/>
+          <w:color w:val="000000"/>
+          <w:spacing w:val="-7"/>
+          <w:sz w:val="24"/>
+          <w:szCs w:val="24"/>
+          <w:shd w:val="clear" w:color="auto" w:fill="F0F0F0"/>
+        </w:rPr>
+        <w:t>eslint</w:t>
+      </w:r>
+      <w:proofErr w:type="spellEnd"/>
+      <w:r>
+        <w:rPr>
+          <w:rFonts w:ascii="Century Gothic" w:hAnsi="Century Gothic" w:cs="Courier New"/>
+          <w:color w:val="000000"/>
+          <w:spacing w:val="-7"/>
+          <w:sz w:val="24"/>
+          <w:szCs w:val="24"/>
+          <w:shd w:val="clear" w:color="auto" w:fill="F0F0F0"/>
+        </w:rPr>
+        <w:t> --save-dev</w:t>
       </w:r>
     </w:p>
     <w:p>
@@ -1027,7 +2009,55 @@
           <w:szCs w:val="24"/>
           <w:shd w:val="clear" w:color="auto" w:fill="F0F0F0"/>
         </w:rPr>
-        <w:t>create a file called “.eslintrc.json” in root dir of folder</w:t>
+        <w:t>create a file called “.</w:t>
+      </w:r>
+      <w:proofErr w:type="spellStart"/>
+      <w:r>
+        <w:rPr>
+          <w:rFonts w:ascii="Century Gothic" w:hAnsi="Century Gothic" w:cs="Courier New"/>
+          <w:color w:val="000000"/>
+          <w:spacing w:val="-7"/>
+          <w:sz w:val="24"/>
+          <w:szCs w:val="24"/>
+          <w:shd w:val="clear" w:color="auto" w:fill="F0F0F0"/>
+        </w:rPr>
+        <w:t>eslintrc.json</w:t>
+      </w:r>
+      <w:proofErr w:type="spellEnd"/>
+      <w:r>
+        <w:rPr>
+          <w:rFonts w:ascii="Century Gothic" w:hAnsi="Century Gothic" w:cs="Courier New"/>
+          <w:color w:val="000000"/>
+          <w:spacing w:val="-7"/>
+          <w:sz w:val="24"/>
+          <w:szCs w:val="24"/>
+          <w:shd w:val="clear" w:color="auto" w:fill="F0F0F0"/>
+        </w:rPr>
+        <w:t xml:space="preserve">” in root </w:t>
+      </w:r>
+      <w:proofErr w:type="spellStart"/>
+      <w:r>
+        <w:rPr>
+          <w:rFonts w:ascii="Century Gothic" w:hAnsi="Century Gothic" w:cs="Courier New"/>
+          <w:color w:val="000000"/>
+          <w:spacing w:val="-7"/>
+          <w:sz w:val="24"/>
+          <w:szCs w:val="24"/>
+          <w:shd w:val="clear" w:color="auto" w:fill="F0F0F0"/>
+        </w:rPr>
+        <w:t>dir</w:t>
+      </w:r>
+      <w:proofErr w:type="spellEnd"/>
+      <w:r>
+        <w:rPr>
+          <w:rFonts w:ascii="Century Gothic" w:hAnsi="Century Gothic" w:cs="Courier New"/>
+          <w:color w:val="000000"/>
+          <w:spacing w:val="-7"/>
+          <w:sz w:val="24"/>
+          <w:szCs w:val="24"/>
+          <w:shd w:val="clear" w:color="auto" w:fill="F0F0F0"/>
+        </w:rPr>
+        <w:t xml:space="preserve"> of folder</w:t>
       </w:r>
     </w:p>
     <w:p>
@@ -1045,6 +2075,7 @@
           <w:shd w:val="clear" w:color="auto" w:fill="F0F0F0"/>
         </w:rPr>
       </w:pPr>
+      <w:proofErr w:type="gramStart"/>
       <w:r>
         <w:rPr>
           <w:rFonts w:ascii="Century Gothic" w:hAnsi="Century Gothic" w:cs="Courier New"/>
@@ -1054,7 +2085,19 @@
           <w:szCs w:val="24"/>
           <w:shd w:val="clear" w:color="auto" w:fill="F0F0F0"/>
         </w:rPr>
-        <w:t xml:space="preserve">and following values to the file </w:t>
+        <w:t>and</w:t>
+      </w:r>
+      <w:proofErr w:type="gramEnd"/>
+      <w:r>
+        <w:rPr>
+          <w:rFonts w:ascii="Century Gothic" w:hAnsi="Century Gothic" w:cs="Courier New"/>
+          <w:color w:val="000000"/>
+          <w:spacing w:val="-7"/>
+          <w:sz w:val="24"/>
+          <w:szCs w:val="24"/>
+          <w:shd w:val="clear" w:color="auto" w:fill="F0F0F0"/>
+        </w:rPr>
+        <w:t xml:space="preserve"> following values to the file </w:t>
       </w:r>
     </w:p>
     <w:p>
@@ -1120,7 +2163,51 @@
           <w:szCs w:val="24"/>
           <w:highlight w:val="yellow"/>
         </w:rPr>
-        <w:t xml:space="preserve">    "extends": ["eslint:recommended", "google"],</w:t>
+        <w:t xml:space="preserve">    "</w:t>
+      </w:r>
+      <w:proofErr w:type="gramStart"/>
+      <w:r>
+        <w:rPr>
+          <w:rFonts w:ascii="Century Gothic" w:eastAsia="Times New Roman" w:hAnsi="Century Gothic" w:cs="Arial"/>
+          <w:spacing w:val="-7"/>
+          <w:sz w:val="24"/>
+          <w:szCs w:val="24"/>
+          <w:highlight w:val="yellow"/>
+        </w:rPr>
+        <w:t>extends</w:t>
+      </w:r>
+      <w:proofErr w:type="gramEnd"/>
+      <w:r>
+        <w:rPr>
+          <w:rFonts w:ascii="Century Gothic" w:eastAsia="Times New Roman" w:hAnsi="Century Gothic" w:cs="Arial"/>
+          <w:spacing w:val="-7"/>
+          <w:sz w:val="24"/>
+          <w:szCs w:val="24"/>
+          <w:highlight w:val="yellow"/>
+        </w:rPr>
+        <w:t>": ["</w:t>
+      </w:r>
+      <w:proofErr w:type="spellStart"/>
+      <w:r>
+        <w:rPr>
+          <w:rFonts w:ascii="Century Gothic" w:eastAsia="Times New Roman" w:hAnsi="Century Gothic" w:cs="Arial"/>
+          <w:spacing w:val="-7"/>
+          <w:sz w:val="24"/>
+          <w:szCs w:val="24"/>
+          <w:highlight w:val="yellow"/>
+        </w:rPr>
+        <w:t>eslint:recommended</w:t>
+      </w:r>
+      <w:proofErr w:type="spellEnd"/>
+      <w:r>
+        <w:rPr>
+          <w:rFonts w:ascii="Century Gothic" w:eastAsia="Times New Roman" w:hAnsi="Century Gothic" w:cs="Arial"/>
+          <w:spacing w:val="-7"/>
+          <w:sz w:val="24"/>
+          <w:szCs w:val="24"/>
+          <w:highlight w:val="yellow"/>
+        </w:rPr>
+        <w:t>", "google"],</w:t>
       </w:r>
     </w:p>
     <w:p>
@@ -1146,7 +2233,31 @@
           <w:highlight w:val="yellow"/>
         </w:rPr>
         <w:lastRenderedPageBreak/>
-        <w:t xml:space="preserve">    "parserOptions": {</w:t>
+        <w:t xml:space="preserve">    "</w:t>
+      </w:r>
+      <w:proofErr w:type="spellStart"/>
+      <w:proofErr w:type="gramStart"/>
+      <w:r>
+        <w:rPr>
+          <w:rFonts w:ascii="Century Gothic" w:eastAsia="Times New Roman" w:hAnsi="Century Gothic" w:cs="Arial"/>
+          <w:spacing w:val="-7"/>
+          <w:sz w:val="24"/>
+          <w:szCs w:val="24"/>
+          <w:highlight w:val="yellow"/>
+        </w:rPr>
+        <w:t>parserOptions</w:t>
+      </w:r>
+      <w:proofErr w:type="spellEnd"/>
+      <w:proofErr w:type="gramEnd"/>
+      <w:r>
+        <w:rPr>
+          <w:rFonts w:ascii="Century Gothic" w:eastAsia="Times New Roman" w:hAnsi="Century Gothic" w:cs="Arial"/>
+          <w:spacing w:val="-7"/>
+          <w:sz w:val="24"/>
+          <w:szCs w:val="24"/>
+          <w:highlight w:val="yellow"/>
+        </w:rPr>
+        <w:t>": {</w:t>
       </w:r>
     </w:p>
     <w:p>
@@ -1171,7 +2282,31 @@
           <w:szCs w:val="24"/>
           <w:highlight w:val="yellow"/>
         </w:rPr>
-        <w:t xml:space="preserve">        "ecmaVersion": 6,</w:t>
+        <w:t xml:space="preserve">        "</w:t>
+      </w:r>
+      <w:proofErr w:type="spellStart"/>
+      <w:proofErr w:type="gramStart"/>
+      <w:r>
+        <w:rPr>
+          <w:rFonts w:ascii="Century Gothic" w:eastAsia="Times New Roman" w:hAnsi="Century Gothic" w:cs="Arial"/>
+          <w:spacing w:val="-7"/>
+          <w:sz w:val="24"/>
+          <w:szCs w:val="24"/>
+          <w:highlight w:val="yellow"/>
+        </w:rPr>
+        <w:t>ecmaVersion</w:t>
+      </w:r>
+      <w:proofErr w:type="spellEnd"/>
+      <w:proofErr w:type="gramEnd"/>
+      <w:r>
+        <w:rPr>
+          <w:rFonts w:ascii="Century Gothic" w:eastAsia="Times New Roman" w:hAnsi="Century Gothic" w:cs="Arial"/>
+          <w:spacing w:val="-7"/>
+          <w:sz w:val="24"/>
+          <w:szCs w:val="24"/>
+          <w:highlight w:val="yellow"/>
+        </w:rPr>
+        <w:t>": 6,</w:t>
       </w:r>
     </w:p>
     <w:p>
@@ -1196,7 +2331,31 @@
           <w:szCs w:val="24"/>
           <w:highlight w:val="yellow"/>
         </w:rPr>
-        <w:t xml:space="preserve">        "sourceType": "module",</w:t>
+        <w:t xml:space="preserve">        "</w:t>
+      </w:r>
+      <w:proofErr w:type="spellStart"/>
+      <w:proofErr w:type="gramStart"/>
+      <w:r>
+        <w:rPr>
+          <w:rFonts w:ascii="Century Gothic" w:eastAsia="Times New Roman" w:hAnsi="Century Gothic" w:cs="Arial"/>
+          <w:spacing w:val="-7"/>
+          <w:sz w:val="24"/>
+          <w:szCs w:val="24"/>
+          <w:highlight w:val="yellow"/>
+        </w:rPr>
+        <w:t>sourceType</w:t>
+      </w:r>
+      <w:proofErr w:type="spellEnd"/>
+      <w:proofErr w:type="gramEnd"/>
+      <w:r>
+        <w:rPr>
+          <w:rFonts w:ascii="Century Gothic" w:eastAsia="Times New Roman" w:hAnsi="Century Gothic" w:cs="Arial"/>
+          <w:spacing w:val="-7"/>
+          <w:sz w:val="24"/>
+          <w:szCs w:val="24"/>
+          <w:highlight w:val="yellow"/>
+        </w:rPr>
+        <w:t>": "module",</w:t>
       </w:r>
     </w:p>
     <w:p>
@@ -1221,7 +2380,31 @@
           <w:szCs w:val="24"/>
           <w:highlight w:val="yellow"/>
         </w:rPr>
-        <w:t xml:space="preserve">        "ecmaFeatures": {</w:t>
+        <w:t xml:space="preserve">        "</w:t>
+      </w:r>
+      <w:proofErr w:type="spellStart"/>
+      <w:proofErr w:type="gramStart"/>
+      <w:r>
+        <w:rPr>
+          <w:rFonts w:ascii="Century Gothic" w:eastAsia="Times New Roman" w:hAnsi="Century Gothic" w:cs="Arial"/>
+          <w:spacing w:val="-7"/>
+          <w:sz w:val="24"/>
+          <w:szCs w:val="24"/>
+          <w:highlight w:val="yellow"/>
+        </w:rPr>
+        <w:t>ecmaFeatures</w:t>
+      </w:r>
+      <w:proofErr w:type="spellEnd"/>
+      <w:proofErr w:type="gramEnd"/>
+      <w:r>
+        <w:rPr>
+          <w:rFonts w:ascii="Century Gothic" w:eastAsia="Times New Roman" w:hAnsi="Century Gothic" w:cs="Arial"/>
+          <w:spacing w:val="-7"/>
+          <w:sz w:val="24"/>
+          <w:szCs w:val="24"/>
+          <w:highlight w:val="yellow"/>
+        </w:rPr>
+        <w:t>": {</w:t>
       </w:r>
     </w:p>
     <w:p>
@@ -1246,7 +2429,31 @@
           <w:szCs w:val="24"/>
           <w:highlight w:val="yellow"/>
         </w:rPr>
-        <w:t xml:space="preserve">            "jsx": false</w:t>
+        <w:t xml:space="preserve">            "</w:t>
+      </w:r>
+      <w:proofErr w:type="spellStart"/>
+      <w:proofErr w:type="gramStart"/>
+      <w:r>
+        <w:rPr>
+          <w:rFonts w:ascii="Century Gothic" w:eastAsia="Times New Roman" w:hAnsi="Century Gothic" w:cs="Arial"/>
+          <w:spacing w:val="-7"/>
+          <w:sz w:val="24"/>
+          <w:szCs w:val="24"/>
+          <w:highlight w:val="yellow"/>
+        </w:rPr>
+        <w:t>jsx</w:t>
+      </w:r>
+      <w:proofErr w:type="spellEnd"/>
+      <w:proofErr w:type="gramEnd"/>
+      <w:r>
+        <w:rPr>
+          <w:rFonts w:ascii="Century Gothic" w:eastAsia="Times New Roman" w:hAnsi="Century Gothic" w:cs="Arial"/>
+          <w:spacing w:val="-7"/>
+          <w:sz w:val="24"/>
+          <w:szCs w:val="24"/>
+          <w:highlight w:val="yellow"/>
+        </w:rPr>
+        <w:t>": false</w:t>
       </w:r>
     </w:p>
     <w:p>
@@ -1321,7 +2528,29 @@
           <w:szCs w:val="24"/>
           <w:highlight w:val="yellow"/>
         </w:rPr>
-        <w:t xml:space="preserve">    "rules": {</w:t>
+        <w:t xml:space="preserve">    "</w:t>
+      </w:r>
+      <w:proofErr w:type="gramStart"/>
+      <w:r>
+        <w:rPr>
+          <w:rFonts w:ascii="Century Gothic" w:eastAsia="Times New Roman" w:hAnsi="Century Gothic" w:cs="Arial"/>
+          <w:spacing w:val="-7"/>
+          <w:sz w:val="24"/>
+          <w:szCs w:val="24"/>
+          <w:highlight w:val="yellow"/>
+        </w:rPr>
+        <w:t>rules</w:t>
+      </w:r>
+      <w:proofErr w:type="gramEnd"/>
+      <w:r>
+        <w:rPr>
+          <w:rFonts w:ascii="Century Gothic" w:eastAsia="Times New Roman" w:hAnsi="Century Gothic" w:cs="Arial"/>
+          <w:spacing w:val="-7"/>
+          <w:sz w:val="24"/>
+          <w:szCs w:val="24"/>
+          <w:highlight w:val="yellow"/>
+        </w:rPr>
+        <w:t>": {</w:t>
       </w:r>
     </w:p>
     <w:p>
@@ -1346,7 +2575,29 @@
           <w:szCs w:val="24"/>
           <w:highlight w:val="yellow"/>
         </w:rPr>
-        <w:t xml:space="preserve">        "semi": 2</w:t>
+        <w:t xml:space="preserve">        "</w:t>
+      </w:r>
+      <w:proofErr w:type="gramStart"/>
+      <w:r>
+        <w:rPr>
+          <w:rFonts w:ascii="Century Gothic" w:eastAsia="Times New Roman" w:hAnsi="Century Gothic" w:cs="Arial"/>
+          <w:spacing w:val="-7"/>
+          <w:sz w:val="24"/>
+          <w:szCs w:val="24"/>
+          <w:highlight w:val="yellow"/>
+        </w:rPr>
+        <w:t>semi</w:t>
+      </w:r>
+      <w:proofErr w:type="gramEnd"/>
+      <w:r>
+        <w:rPr>
+          <w:rFonts w:ascii="Century Gothic" w:eastAsia="Times New Roman" w:hAnsi="Century Gothic" w:cs="Arial"/>
+          <w:spacing w:val="-7"/>
+          <w:sz w:val="24"/>
+          <w:szCs w:val="24"/>
+          <w:highlight w:val="yellow"/>
+        </w:rPr>
+        <w:t>": 2</w:t>
       </w:r>
     </w:p>
     <w:p>
@@ -1396,7 +2647,31 @@
           <w:szCs w:val="24"/>
           <w:highlight w:val="yellow"/>
         </w:rPr>
-        <w:t xml:space="preserve">    "env": {        </w:t>
+        <w:t xml:space="preserve">    "</w:t>
+      </w:r>
+      <w:proofErr w:type="spellStart"/>
+      <w:proofErr w:type="gramStart"/>
+      <w:r>
+        <w:rPr>
+          <w:rFonts w:ascii="Century Gothic" w:eastAsia="Times New Roman" w:hAnsi="Century Gothic" w:cs="Arial"/>
+          <w:spacing w:val="-7"/>
+          <w:sz w:val="24"/>
+          <w:szCs w:val="24"/>
+          <w:highlight w:val="yellow"/>
+        </w:rPr>
+        <w:t>env</w:t>
+      </w:r>
+      <w:proofErr w:type="spellEnd"/>
+      <w:proofErr w:type="gramEnd"/>
+      <w:r>
+        <w:rPr>
+          <w:rFonts w:ascii="Century Gothic" w:eastAsia="Times New Roman" w:hAnsi="Century Gothic" w:cs="Arial"/>
+          <w:spacing w:val="-7"/>
+          <w:sz w:val="24"/>
+          <w:szCs w:val="24"/>
+          <w:highlight w:val="yellow"/>
+        </w:rPr>
+        <w:t xml:space="preserve">": {        </w:t>
       </w:r>
     </w:p>
     <w:p>
@@ -1421,7 +2696,29 @@
           <w:szCs w:val="24"/>
           <w:highlight w:val="yellow"/>
         </w:rPr>
-        <w:t xml:space="preserve">        "node": true</w:t>
+        <w:t xml:space="preserve">        "</w:t>
+      </w:r>
+      <w:proofErr w:type="gramStart"/>
+      <w:r>
+        <w:rPr>
+          <w:rFonts w:ascii="Century Gothic" w:eastAsia="Times New Roman" w:hAnsi="Century Gothic" w:cs="Arial"/>
+          <w:spacing w:val="-7"/>
+          <w:sz w:val="24"/>
+          <w:szCs w:val="24"/>
+          <w:highlight w:val="yellow"/>
+        </w:rPr>
+        <w:t>node</w:t>
+      </w:r>
+      <w:proofErr w:type="gramEnd"/>
+      <w:r>
+        <w:rPr>
+          <w:rFonts w:ascii="Century Gothic" w:eastAsia="Times New Roman" w:hAnsi="Century Gothic" w:cs="Arial"/>
+          <w:spacing w:val="-7"/>
+          <w:sz w:val="24"/>
+          <w:szCs w:val="24"/>
+          <w:highlight w:val="yellow"/>
+        </w:rPr>
+        <w:t>": true</w:t>
       </w:r>
     </w:p>
     <w:p>
@@ -1471,7 +2768,29 @@
           <w:szCs w:val="24"/>
           <w:highlight w:val="yellow"/>
         </w:rPr>
-        <w:t xml:space="preserve">    "root": true</w:t>
+        <w:t xml:space="preserve">    "</w:t>
+      </w:r>
+      <w:proofErr w:type="gramStart"/>
+      <w:r>
+        <w:rPr>
+          <w:rFonts w:ascii="Century Gothic" w:eastAsia="Times New Roman" w:hAnsi="Century Gothic" w:cs="Arial"/>
+          <w:spacing w:val="-7"/>
+          <w:sz w:val="24"/>
+          <w:szCs w:val="24"/>
+          <w:highlight w:val="yellow"/>
+        </w:rPr>
+        <w:t>root</w:t>
+      </w:r>
+      <w:proofErr w:type="gramEnd"/>
+      <w:r>
+        <w:rPr>
+          <w:rFonts w:ascii="Century Gothic" w:eastAsia="Times New Roman" w:hAnsi="Century Gothic" w:cs="Arial"/>
+          <w:spacing w:val="-7"/>
+          <w:sz w:val="24"/>
+          <w:szCs w:val="24"/>
+          <w:highlight w:val="yellow"/>
+        </w:rPr>
+        <w:t>": true</w:t>
       </w:r>
     </w:p>
     <w:p>
@@ -1536,7 +2855,27 @@
           <w:sz w:val="24"/>
           <w:szCs w:val="24"/>
         </w:rPr>
-        <w:t xml:space="preserve">Install google eslint plugin </w:t>
+        <w:t xml:space="preserve">Install google </w:t>
+      </w:r>
+      <w:proofErr w:type="spellStart"/>
+      <w:r>
+        <w:rPr>
+          <w:rFonts w:ascii="Century Gothic" w:eastAsia="Times New Roman" w:hAnsi="Century Gothic" w:cs="Arial"/>
+          <w:spacing w:val="-7"/>
+          <w:sz w:val="24"/>
+          <w:szCs w:val="24"/>
+        </w:rPr>
+        <w:t>eslint</w:t>
+      </w:r>
+      <w:proofErr w:type="spellEnd"/>
+      <w:r>
+        <w:rPr>
+          <w:rFonts w:ascii="Century Gothic" w:eastAsia="Times New Roman" w:hAnsi="Century Gothic" w:cs="Arial"/>
+          <w:spacing w:val="-7"/>
+          <w:sz w:val="24"/>
+          <w:szCs w:val="24"/>
+        </w:rPr>
+        <w:t xml:space="preserve"> plugin </w:t>
       </w:r>
     </w:p>
     <w:p>
@@ -1554,6 +2893,8 @@
           <w:shd w:val="clear" w:color="auto" w:fill="F0F0F0"/>
         </w:rPr>
       </w:pPr>
+      <w:proofErr w:type="spellStart"/>
+      <w:proofErr w:type="gramStart"/>
       <w:r>
         <w:rPr>
           <w:rFonts w:ascii="Century Gothic" w:hAnsi="Century Gothic" w:cs="Courier New"/>
@@ -1563,7 +2904,92 @@
           <w:szCs w:val="24"/>
           <w:shd w:val="clear" w:color="auto" w:fill="F0F0F0"/>
         </w:rPr>
-        <w:t>npm install --save-dev eslint eslint-config-google –g</w:t>
+        <w:t>npm</w:t>
+      </w:r>
+      <w:proofErr w:type="spellEnd"/>
+      <w:proofErr w:type="gramEnd"/>
+      <w:r>
+        <w:rPr>
+          <w:rFonts w:ascii="Century Gothic" w:hAnsi="Century Gothic" w:cs="Courier New"/>
+          <w:color w:val="000000"/>
+          <w:spacing w:val="-7"/>
+          <w:sz w:val="24"/>
+          <w:szCs w:val="24"/>
+          <w:shd w:val="clear" w:color="auto" w:fill="F0F0F0"/>
+        </w:rPr>
+        <w:t xml:space="preserve"> install --save-dev </w:t>
+      </w:r>
+      <w:proofErr w:type="spellStart"/>
+      <w:r>
+        <w:rPr>
+          <w:rFonts w:ascii="Century Gothic" w:hAnsi="Century Gothic" w:cs="Courier New"/>
+          <w:color w:val="000000"/>
+          <w:spacing w:val="-7"/>
+          <w:sz w:val="24"/>
+          <w:szCs w:val="24"/>
+          <w:shd w:val="clear" w:color="auto" w:fill="F0F0F0"/>
+        </w:rPr>
+        <w:t>eslint</w:t>
+      </w:r>
+      <w:proofErr w:type="spellEnd"/>
+      <w:r>
+        <w:rPr>
+          <w:rFonts w:ascii="Century Gothic" w:hAnsi="Century Gothic" w:cs="Courier New"/>
+          <w:color w:val="000000"/>
+          <w:spacing w:val="-7"/>
+          <w:sz w:val="24"/>
+          <w:szCs w:val="24"/>
+          <w:shd w:val="clear" w:color="auto" w:fill="F0F0F0"/>
+        </w:rPr>
+        <w:t xml:space="preserve"> </w:t>
+      </w:r>
+      <w:proofErr w:type="spellStart"/>
+      <w:r>
+        <w:rPr>
+          <w:rFonts w:ascii="Century Gothic" w:hAnsi="Century Gothic" w:cs="Courier New"/>
+          <w:color w:val="000000"/>
+          <w:spacing w:val="-7"/>
+          <w:sz w:val="24"/>
+          <w:szCs w:val="24"/>
+          <w:shd w:val="clear" w:color="auto" w:fill="F0F0F0"/>
+        </w:rPr>
+        <w:t>eslint</w:t>
+      </w:r>
+      <w:proofErr w:type="spellEnd"/>
+      <w:r>
+        <w:rPr>
+          <w:rFonts w:ascii="Century Gothic" w:hAnsi="Century Gothic" w:cs="Courier New"/>
+          <w:color w:val="000000"/>
+          <w:spacing w:val="-7"/>
+          <w:sz w:val="24"/>
+          <w:szCs w:val="24"/>
+          <w:shd w:val="clear" w:color="auto" w:fill="F0F0F0"/>
+        </w:rPr>
+        <w:t>-</w:t>
+      </w:r>
+      <w:proofErr w:type="spellStart"/>
+      <w:r>
+        <w:rPr>
+          <w:rFonts w:ascii="Century Gothic" w:hAnsi="Century Gothic" w:cs="Courier New"/>
+          <w:color w:val="000000"/>
+          <w:spacing w:val="-7"/>
+          <w:sz w:val="24"/>
+          <w:szCs w:val="24"/>
+          <w:shd w:val="clear" w:color="auto" w:fill="F0F0F0"/>
+        </w:rPr>
+        <w:t>config</w:t>
+      </w:r>
+      <w:proofErr w:type="spellEnd"/>
+      <w:r>
+        <w:rPr>
+          <w:rFonts w:ascii="Century Gothic" w:hAnsi="Century Gothic" w:cs="Courier New"/>
+          <w:color w:val="000000"/>
+          <w:spacing w:val="-7"/>
+          <w:sz w:val="24"/>
+          <w:szCs w:val="24"/>
+          <w:shd w:val="clear" w:color="auto" w:fill="F0F0F0"/>
+        </w:rPr>
+        <w:t>-google –g</w:t>
       </w:r>
     </w:p>
     <w:p>
@@ -1618,6 +3044,7 @@
           <w:spacing w:val="-7"/>
         </w:rPr>
       </w:pPr>
+      <w:proofErr w:type="spellStart"/>
       <w:r>
         <w:rPr>
           <w:rFonts w:ascii="Century Gothic" w:hAnsi="Century Gothic" w:cs="Courier New"/>
@@ -1625,7 +3052,57 @@
           <w:spacing w:val="-7"/>
           <w:shd w:val="clear" w:color="auto" w:fill="F0F0F0"/>
         </w:rPr>
-        <w:t>Root_project_dir &gt; eslint **/*.js &gt; lint-report.txt</w:t>
+        <w:t>Root_project_dir</w:t>
+      </w:r>
+      <w:proofErr w:type="spellEnd"/>
+      <w:r>
+        <w:rPr>
+          <w:rFonts w:ascii="Century Gothic" w:hAnsi="Century Gothic" w:cs="Courier New"/>
+          <w:color w:val="000000"/>
+          <w:spacing w:val="-7"/>
+          <w:shd w:val="clear" w:color="auto" w:fill="F0F0F0"/>
+        </w:rPr>
+        <w:t xml:space="preserve"> &gt; </w:t>
+      </w:r>
+      <w:proofErr w:type="spellStart"/>
+      <w:r>
+        <w:rPr>
+          <w:rFonts w:ascii="Century Gothic" w:hAnsi="Century Gothic" w:cs="Courier New"/>
+          <w:color w:val="000000"/>
+          <w:spacing w:val="-7"/>
+          <w:shd w:val="clear" w:color="auto" w:fill="F0F0F0"/>
+        </w:rPr>
+        <w:t>eslint</w:t>
+      </w:r>
+      <w:proofErr w:type="spellEnd"/>
+      <w:r>
+        <w:rPr>
+          <w:rFonts w:ascii="Century Gothic" w:hAnsi="Century Gothic" w:cs="Courier New"/>
+          <w:color w:val="000000"/>
+          <w:spacing w:val="-7"/>
+          <w:shd w:val="clear" w:color="auto" w:fill="F0F0F0"/>
+        </w:rPr>
+        <w:t xml:space="preserve"> **/*.</w:t>
+      </w:r>
+      <w:proofErr w:type="spellStart"/>
+      <w:r>
+        <w:rPr>
+          <w:rFonts w:ascii="Century Gothic" w:hAnsi="Century Gothic" w:cs="Courier New"/>
+          <w:color w:val="000000"/>
+          <w:spacing w:val="-7"/>
+          <w:shd w:val="clear" w:color="auto" w:fill="F0F0F0"/>
+        </w:rPr>
+        <w:t>js</w:t>
+      </w:r>
+      <w:proofErr w:type="spellEnd"/>
+      <w:r>
+        <w:rPr>
+          <w:rFonts w:ascii="Century Gothic" w:hAnsi="Century Gothic" w:cs="Courier New"/>
+          <w:color w:val="000000"/>
+          <w:spacing w:val="-7"/>
+          <w:shd w:val="clear" w:color="auto" w:fill="F0F0F0"/>
+        </w:rPr>
+        <w:t xml:space="preserve"> &gt; lint-report.txt</w:t>
       </w:r>
     </w:p>
     <w:p>
@@ -1682,7 +3159,27 @@
           <w:sz w:val="24"/>
           <w:szCs w:val="24"/>
         </w:rPr>
-        <w:t xml:space="preserve"> file from root directory of project and you can see the list of linting report file wise.</w:t>
+        <w:t xml:space="preserve"> file from root directory of project and you can see the list of </w:t>
+      </w:r>
+      <w:proofErr w:type="spellStart"/>
+      <w:r>
+        <w:rPr>
+          <w:rFonts w:ascii="Century Gothic" w:eastAsia="Times New Roman" w:hAnsi="Century Gothic" w:cs="Arial"/>
+          <w:spacing w:val="-7"/>
+          <w:sz w:val="24"/>
+          <w:szCs w:val="24"/>
+        </w:rPr>
+        <w:t>linting</w:t>
+      </w:r>
+      <w:proofErr w:type="spellEnd"/>
+      <w:r>
+        <w:rPr>
+          <w:rFonts w:ascii="Century Gothic" w:eastAsia="Times New Roman" w:hAnsi="Century Gothic" w:cs="Arial"/>
+          <w:spacing w:val="-7"/>
+          <w:sz w:val="24"/>
+          <w:szCs w:val="24"/>
+        </w:rPr>
+        <w:t xml:space="preserve"> report file wise.</w:t>
       </w:r>
     </w:p>
     <w:p>
@@ -1740,8 +3237,1163 @@
           <w:szCs w:val="24"/>
           <w:highlight w:val="yellow"/>
         </w:rPr>
-        <w:t>Happy linting to produce quality code….</w:t>
-      </w:r>
+        <w:t xml:space="preserve">Happy </w:t>
+      </w:r>
+      <w:proofErr w:type="spellStart"/>
+      <w:r>
+        <w:rPr>
+          <w:rFonts w:ascii="Century Gothic" w:eastAsia="Times New Roman" w:hAnsi="Century Gothic" w:cs="Arial"/>
+          <w:i/>
+          <w:spacing w:val="-7"/>
+          <w:sz w:val="24"/>
+          <w:szCs w:val="24"/>
+          <w:highlight w:val="yellow"/>
+        </w:rPr>
+        <w:t>linting</w:t>
+      </w:r>
+      <w:proofErr w:type="spellEnd"/>
+      <w:r>
+        <w:rPr>
+          <w:rFonts w:ascii="Century Gothic" w:eastAsia="Times New Roman" w:hAnsi="Century Gothic" w:cs="Arial"/>
+          <w:i/>
+          <w:spacing w:val="-7"/>
+          <w:sz w:val="24"/>
+          <w:szCs w:val="24"/>
+          <w:highlight w:val="yellow"/>
+        </w:rPr>
+        <w:t xml:space="preserve"> to produce quality code….</w:t>
+      </w:r>
+    </w:p>
+    <w:p>
+      <w:pPr>
+        <w:pStyle w:val="ListParagraph"/>
+        <w:shd w:val="clear" w:color="auto" w:fill="FFFFFF"/>
+        <w:spacing w:after="0" w:line="240" w:lineRule="auto"/>
+        <w:textAlignment w:val="baseline"/>
+        <w:rPr>
+          <w:rFonts w:ascii="Century Gothic" w:eastAsia="Times New Roman" w:hAnsi="Century Gothic" w:cs="Arial"/>
+          <w:i/>
+          <w:spacing w:val="-7"/>
+          <w:sz w:val="24"/>
+          <w:szCs w:val="24"/>
+        </w:rPr>
+      </w:pPr>
+    </w:p>
+    <w:p>
+      <w:pPr>
+        <w:pStyle w:val="ListParagraph"/>
+        <w:shd w:val="clear" w:color="auto" w:fill="FFFFFF"/>
+        <w:spacing w:after="0" w:line="240" w:lineRule="auto"/>
+        <w:textAlignment w:val="baseline"/>
+        <w:rPr>
+          <w:rFonts w:ascii="Century Gothic" w:eastAsia="Times New Roman" w:hAnsi="Century Gothic" w:cs="Arial"/>
+          <w:i/>
+          <w:spacing w:val="-7"/>
+          <w:sz w:val="24"/>
+          <w:szCs w:val="24"/>
+        </w:rPr>
+      </w:pPr>
+    </w:p>
+    <w:p>
+      <w:pPr>
+        <w:pStyle w:val="ListParagraph"/>
+        <w:shd w:val="clear" w:color="auto" w:fill="FFFFFF"/>
+        <w:spacing w:after="0" w:line="240" w:lineRule="auto"/>
+        <w:textAlignment w:val="baseline"/>
+        <w:rPr>
+          <w:rFonts w:ascii="Century Gothic" w:eastAsia="Times New Roman" w:hAnsi="Century Gothic" w:cs="Arial"/>
+          <w:i/>
+          <w:spacing w:val="-7"/>
+          <w:sz w:val="24"/>
+          <w:szCs w:val="24"/>
+        </w:rPr>
+      </w:pPr>
+    </w:p>
+    <w:p>
+      <w:pPr>
+        <w:jc w:val="center"/>
+        <w:rPr>
+          <w:sz w:val="36"/>
+          <w:szCs w:val="36"/>
+        </w:rPr>
+      </w:pPr>
+      <w:r>
+        <w:rPr>
+          <w:sz w:val="36"/>
+          <w:szCs w:val="36"/>
+          <w:highlight w:val="yellow"/>
+        </w:rPr>
+        <w:t>Configure Code Coverage report</w:t>
+      </w:r>
+    </w:p>
+    <w:p>
+      <w:pPr>
+        <w:rPr>
+          <w:sz w:val="36"/>
+          <w:szCs w:val="36"/>
+        </w:rPr>
+      </w:pPr>
+      <w:r>
+        <w:rPr>
+          <w:sz w:val="36"/>
+          <w:szCs w:val="36"/>
+        </w:rPr>
+        <w:t xml:space="preserve">What is code </w:t>
+      </w:r>
+      <w:proofErr w:type="gramStart"/>
+      <w:r>
+        <w:rPr>
+          <w:sz w:val="36"/>
+          <w:szCs w:val="36"/>
+        </w:rPr>
+        <w:t>coverage ?</w:t>
+      </w:r>
+      <w:proofErr w:type="gramEnd"/>
+    </w:p>
+    <w:p>
+      <w:pPr>
+        <w:rPr>
+          <w:rFonts w:ascii="Arial" w:hAnsi="Arial" w:cs="Arial"/>
+          <w:color w:val="222222"/>
+          <w:shd w:val="clear" w:color="auto" w:fill="FFFFFF"/>
+        </w:rPr>
+      </w:pPr>
+      <w:r>
+        <w:rPr>
+          <w:rFonts w:ascii="Arial" w:hAnsi="Arial" w:cs="Arial"/>
+          <w:color w:val="222222"/>
+          <w:shd w:val="clear" w:color="auto" w:fill="FFFFFF"/>
+        </w:rPr>
+        <w:t>In computer science,</w:t>
+      </w:r>
+      <w:r>
+        <w:rPr>
+          <w:rStyle w:val="apple-converted-space"/>
+          <w:rFonts w:ascii="Arial" w:hAnsi="Arial" w:cs="Arial"/>
+          <w:color w:val="222222"/>
+          <w:shd w:val="clear" w:color="auto" w:fill="FFFFFF"/>
+        </w:rPr>
+        <w:t> </w:t>
+      </w:r>
+      <w:r>
+        <w:rPr>
+          <w:rFonts w:ascii="Arial" w:hAnsi="Arial" w:cs="Arial"/>
+          <w:b/>
+          <w:bCs/>
+          <w:color w:val="222222"/>
+          <w:shd w:val="clear" w:color="auto" w:fill="FFFFFF"/>
+        </w:rPr>
+        <w:t>code coverage</w:t>
+      </w:r>
+      <w:r>
+        <w:rPr>
+          <w:rStyle w:val="apple-converted-space"/>
+          <w:rFonts w:ascii="Arial" w:hAnsi="Arial" w:cs="Arial"/>
+          <w:color w:val="222222"/>
+          <w:shd w:val="clear" w:color="auto" w:fill="FFFFFF"/>
+        </w:rPr>
+        <w:t> </w:t>
+      </w:r>
+      <w:r>
+        <w:rPr>
+          <w:rFonts w:ascii="Arial" w:hAnsi="Arial" w:cs="Arial"/>
+          <w:color w:val="222222"/>
+          <w:shd w:val="clear" w:color="auto" w:fill="FFFFFF"/>
+        </w:rPr>
+        <w:t>is a measure used to describe the degree to which the source</w:t>
+      </w:r>
+      <w:r>
+        <w:rPr>
+          <w:rStyle w:val="apple-converted-space"/>
+          <w:rFonts w:ascii="Arial" w:hAnsi="Arial" w:cs="Arial"/>
+          <w:color w:val="222222"/>
+          <w:shd w:val="clear" w:color="auto" w:fill="FFFFFF"/>
+        </w:rPr>
+        <w:t> </w:t>
+      </w:r>
+      <w:proofErr w:type="gramStart"/>
+      <w:r>
+        <w:rPr>
+          <w:rFonts w:ascii="Arial" w:hAnsi="Arial" w:cs="Arial"/>
+          <w:b/>
+          <w:bCs/>
+          <w:color w:val="222222"/>
+          <w:shd w:val="clear" w:color="auto" w:fill="FFFFFF"/>
+        </w:rPr>
+        <w:t>code(</w:t>
+      </w:r>
+      <w:proofErr w:type="spellStart"/>
+      <w:proofErr w:type="gramEnd"/>
+      <w:r>
+        <w:rPr>
+          <w:rFonts w:ascii="Arial" w:hAnsi="Arial" w:cs="Arial"/>
+          <w:b/>
+          <w:bCs/>
+          <w:color w:val="222222"/>
+          <w:shd w:val="clear" w:color="auto" w:fill="FFFFFF"/>
+        </w:rPr>
+        <w:t>javascript</w:t>
+      </w:r>
+      <w:proofErr w:type="spellEnd"/>
+      <w:r>
+        <w:rPr>
+          <w:rFonts w:ascii="Arial" w:hAnsi="Arial" w:cs="Arial"/>
+          <w:b/>
+          <w:bCs/>
+          <w:color w:val="222222"/>
+          <w:shd w:val="clear" w:color="auto" w:fill="FFFFFF"/>
+        </w:rPr>
+        <w:t>, Java or any)</w:t>
+      </w:r>
+      <w:r>
+        <w:rPr>
+          <w:rStyle w:val="apple-converted-space"/>
+          <w:rFonts w:ascii="Arial" w:hAnsi="Arial" w:cs="Arial"/>
+          <w:color w:val="222222"/>
+          <w:shd w:val="clear" w:color="auto" w:fill="FFFFFF"/>
+        </w:rPr>
+        <w:t> </w:t>
+      </w:r>
+      <w:r>
+        <w:rPr>
+          <w:rFonts w:ascii="Arial" w:hAnsi="Arial" w:cs="Arial"/>
+          <w:color w:val="222222"/>
+          <w:shd w:val="clear" w:color="auto" w:fill="FFFFFF"/>
+        </w:rPr>
+        <w:t>of a program is executed when a particular test suite runs.</w:t>
+      </w:r>
+    </w:p>
+    <w:p>
+      <w:pPr>
+        <w:rPr>
+          <w:rFonts w:ascii="Arial" w:hAnsi="Arial" w:cs="Arial"/>
+          <w:color w:val="222222"/>
+          <w:shd w:val="clear" w:color="auto" w:fill="FFFFFF"/>
+        </w:rPr>
+      </w:pPr>
+      <w:r>
+        <w:rPr>
+          <w:rFonts w:ascii="Arial" w:hAnsi="Arial" w:cs="Arial"/>
+          <w:color w:val="222222"/>
+          <w:shd w:val="clear" w:color="auto" w:fill="FFFFFF"/>
+        </w:rPr>
+        <w:t xml:space="preserve">We are using </w:t>
+      </w:r>
+      <w:r>
+        <w:rPr>
+          <w:rFonts w:ascii="Arial" w:hAnsi="Arial" w:cs="Arial"/>
+          <w:b/>
+          <w:color w:val="222222"/>
+          <w:shd w:val="clear" w:color="auto" w:fill="FFFFFF"/>
+        </w:rPr>
+        <w:t>Istanbul</w:t>
+      </w:r>
+      <w:r>
+        <w:rPr>
+          <w:rFonts w:ascii="Arial" w:hAnsi="Arial" w:cs="Arial"/>
+          <w:color w:val="222222"/>
+          <w:shd w:val="clear" w:color="auto" w:fill="FFFFFF"/>
+        </w:rPr>
+        <w:t xml:space="preserve"> node package to generate code coverage report.</w:t>
+      </w:r>
+    </w:p>
+    <w:p>
+      <w:pPr>
+        <w:rPr>
+          <w:sz w:val="36"/>
+          <w:szCs w:val="36"/>
+        </w:rPr>
+      </w:pPr>
+      <w:r>
+        <w:rPr>
+          <w:sz w:val="36"/>
+          <w:szCs w:val="36"/>
+        </w:rPr>
+        <w:t xml:space="preserve">Please follow the guidelines to configure </w:t>
+      </w:r>
+      <w:proofErr w:type="spellStart"/>
+      <w:proofErr w:type="gramStart"/>
+      <w:r>
+        <w:rPr>
+          <w:sz w:val="36"/>
+          <w:szCs w:val="36"/>
+        </w:rPr>
+        <w:t>nyc</w:t>
+      </w:r>
+      <w:proofErr w:type="spellEnd"/>
+      <w:proofErr w:type="gramEnd"/>
+      <w:r>
+        <w:rPr>
+          <w:sz w:val="36"/>
+          <w:szCs w:val="36"/>
+        </w:rPr>
+        <w:t xml:space="preserve"> (command line Istanbul </w:t>
+      </w:r>
+      <w:proofErr w:type="spellStart"/>
+      <w:r>
+        <w:rPr>
+          <w:sz w:val="36"/>
+          <w:szCs w:val="36"/>
+        </w:rPr>
+        <w:t>npm</w:t>
+      </w:r>
+      <w:proofErr w:type="spellEnd"/>
+      <w:r>
+        <w:rPr>
+          <w:sz w:val="36"/>
+          <w:szCs w:val="36"/>
+        </w:rPr>
+        <w:t xml:space="preserve"> package)</w:t>
+      </w:r>
+    </w:p>
+    <w:p>
+      <w:pPr>
+        <w:rPr>
+          <w:sz w:val="36"/>
+          <w:szCs w:val="36"/>
+        </w:rPr>
+      </w:pPr>
+    </w:p>
+    <w:p>
+      <w:pPr>
+        <w:pStyle w:val="ListParagraph"/>
+        <w:numPr>
+          <w:ilvl w:val="0"/>
+          <w:numId w:val="3"/>
+        </w:numPr>
+        <w:rPr>
+          <w:sz w:val="36"/>
+          <w:szCs w:val="36"/>
+        </w:rPr>
+      </w:pPr>
+      <w:r>
+        <w:rPr>
+          <w:sz w:val="36"/>
+          <w:szCs w:val="36"/>
+        </w:rPr>
+        <w:t>Install</w:t>
+      </w:r>
+      <w:r>
+        <w:rPr>
+          <w:sz w:val="36"/>
+          <w:szCs w:val="36"/>
+        </w:rPr>
+        <w:t xml:space="preserve"> </w:t>
+      </w:r>
+      <w:proofErr w:type="spellStart"/>
+      <w:r>
+        <w:rPr>
+          <w:sz w:val="36"/>
+          <w:szCs w:val="36"/>
+        </w:rPr>
+        <w:t>nyc</w:t>
+      </w:r>
+      <w:proofErr w:type="spellEnd"/>
+      <w:r>
+        <w:rPr>
+          <w:sz w:val="36"/>
+          <w:szCs w:val="36"/>
+        </w:rPr>
+        <w:t xml:space="preserve"> </w:t>
+      </w:r>
+      <w:r>
+        <w:rPr>
+          <w:sz w:val="36"/>
+          <w:szCs w:val="36"/>
+        </w:rPr>
+        <w:t xml:space="preserve"> locally and globally </w:t>
+      </w:r>
+    </w:p>
+    <w:p>
+      <w:pPr>
+        <w:pStyle w:val="HTMLPreformatted"/>
+        <w:shd w:val="clear" w:color="auto" w:fill="F7F7F7"/>
+        <w:rPr>
+          <w:rFonts w:ascii="Consolas" w:hAnsi="Consolas" w:cs="Consolas"/>
+          <w:color w:val="333333"/>
+        </w:rPr>
+      </w:pPr>
+      <w:r>
+        <w:rPr>
+          <w:rFonts w:ascii="Consolas" w:hAnsi="Consolas" w:cs="Consolas"/>
+          <w:color w:val="333333"/>
+        </w:rPr>
+        <w:lastRenderedPageBreak/>
+        <w:tab/>
+      </w:r>
+      <w:proofErr w:type="spellStart"/>
+      <w:proofErr w:type="gramStart"/>
+      <w:r>
+        <w:rPr>
+          <w:rFonts w:ascii="Consolas" w:hAnsi="Consolas" w:cs="Consolas"/>
+          <w:color w:val="333333"/>
+        </w:rPr>
+        <w:t>npm</w:t>
+      </w:r>
+      <w:proofErr w:type="spellEnd"/>
+      <w:proofErr w:type="gramEnd"/>
+      <w:r>
+        <w:rPr>
+          <w:rFonts w:ascii="Consolas" w:hAnsi="Consolas" w:cs="Consolas"/>
+          <w:color w:val="333333"/>
+        </w:rPr>
+        <w:t xml:space="preserve"> i </w:t>
+      </w:r>
+      <w:proofErr w:type="spellStart"/>
+      <w:r>
+        <w:rPr>
+          <w:rFonts w:ascii="Consolas" w:hAnsi="Consolas" w:cs="Consolas"/>
+          <w:color w:val="333333"/>
+        </w:rPr>
+        <w:t>nyc</w:t>
+      </w:r>
+      <w:proofErr w:type="spellEnd"/>
+      <w:r>
+        <w:rPr>
+          <w:rFonts w:ascii="Consolas" w:hAnsi="Consolas" w:cs="Consolas"/>
+          <w:color w:val="333333"/>
+        </w:rPr>
+        <w:t xml:space="preserve"> --save-dev</w:t>
+      </w:r>
+      <w:r>
+        <w:rPr>
+          <w:rFonts w:ascii="Consolas" w:hAnsi="Consolas" w:cs="Consolas"/>
+          <w:color w:val="333333"/>
+        </w:rPr>
+        <w:t xml:space="preserve">  and </w:t>
+      </w:r>
+      <w:proofErr w:type="spellStart"/>
+      <w:r>
+        <w:rPr>
+          <w:rFonts w:ascii="Consolas" w:hAnsi="Consolas" w:cs="Consolas"/>
+          <w:color w:val="333333"/>
+        </w:rPr>
+        <w:t>npm</w:t>
+      </w:r>
+      <w:proofErr w:type="spellEnd"/>
+      <w:r>
+        <w:rPr>
+          <w:rFonts w:ascii="Consolas" w:hAnsi="Consolas" w:cs="Consolas"/>
+          <w:color w:val="333333"/>
+        </w:rPr>
+        <w:t xml:space="preserve"> i –g </w:t>
+      </w:r>
+      <w:proofErr w:type="spellStart"/>
+      <w:r>
+        <w:rPr>
+          <w:rFonts w:ascii="Consolas" w:hAnsi="Consolas" w:cs="Consolas"/>
+          <w:color w:val="333333"/>
+        </w:rPr>
+        <w:t>nyc</w:t>
+      </w:r>
+      <w:proofErr w:type="spellEnd"/>
+    </w:p>
+    <w:p>
+      <w:pPr>
+        <w:shd w:val="clear" w:color="auto" w:fill="F7F7F7"/>
+        <w:tabs>
+          <w:tab w:val="left" w:pos="916"/>
+          <w:tab w:val="left" w:pos="1832"/>
+          <w:tab w:val="left" w:pos="2748"/>
+          <w:tab w:val="left" w:pos="3664"/>
+          <w:tab w:val="left" w:pos="4580"/>
+          <w:tab w:val="left" w:pos="5496"/>
+          <w:tab w:val="left" w:pos="6412"/>
+          <w:tab w:val="left" w:pos="7328"/>
+          <w:tab w:val="left" w:pos="8244"/>
+          <w:tab w:val="left" w:pos="9160"/>
+          <w:tab w:val="left" w:pos="10076"/>
+          <w:tab w:val="left" w:pos="10992"/>
+          <w:tab w:val="left" w:pos="11908"/>
+          <w:tab w:val="left" w:pos="12824"/>
+          <w:tab w:val="left" w:pos="13740"/>
+          <w:tab w:val="left" w:pos="14656"/>
+        </w:tabs>
+        <w:spacing w:after="0"/>
+        <w:rPr>
+          <w:rFonts w:ascii="Consolas" w:eastAsia="Times New Roman" w:hAnsi="Consolas" w:cs="Consolas"/>
+          <w:color w:val="333333"/>
+          <w:sz w:val="20"/>
+          <w:szCs w:val="20"/>
+        </w:rPr>
+      </w:pPr>
+    </w:p>
+    <w:p>
+      <w:pPr>
+        <w:pStyle w:val="ListParagraph"/>
+        <w:numPr>
+          <w:ilvl w:val="0"/>
+          <w:numId w:val="3"/>
+        </w:numPr>
+        <w:rPr>
+          <w:sz w:val="36"/>
+          <w:szCs w:val="36"/>
+        </w:rPr>
+      </w:pPr>
+      <w:r>
+        <w:rPr>
+          <w:sz w:val="36"/>
+          <w:szCs w:val="36"/>
+        </w:rPr>
+        <w:t xml:space="preserve">Update your </w:t>
+      </w:r>
+      <w:proofErr w:type="spellStart"/>
+      <w:r>
+        <w:rPr>
+          <w:sz w:val="36"/>
+          <w:szCs w:val="36"/>
+          <w:highlight w:val="yellow"/>
+        </w:rPr>
+        <w:t>package.json</w:t>
+      </w:r>
+      <w:proofErr w:type="spellEnd"/>
+      <w:r>
+        <w:rPr>
+          <w:sz w:val="36"/>
+          <w:szCs w:val="36"/>
+        </w:rPr>
+        <w:t xml:space="preserve"> as follow </w:t>
+      </w:r>
+    </w:p>
+    <w:p>
+      <w:pPr>
+        <w:pStyle w:val="ListParagraph"/>
+        <w:ind w:left="1080"/>
+        <w:rPr>
+          <w:sz w:val="36"/>
+          <w:szCs w:val="36"/>
+        </w:rPr>
+      </w:pPr>
+      <w:r>
+        <w:rPr>
+          <w:sz w:val="36"/>
+          <w:szCs w:val="36"/>
+        </w:rPr>
+        <w:t xml:space="preserve">Create one more task called </w:t>
+      </w:r>
+      <w:r>
+        <w:rPr>
+          <w:sz w:val="36"/>
+          <w:szCs w:val="36"/>
+          <w:highlight w:val="yellow"/>
+        </w:rPr>
+        <w:t>code-</w:t>
+      </w:r>
+      <w:proofErr w:type="spellStart"/>
+      <w:r>
+        <w:rPr>
+          <w:sz w:val="36"/>
+          <w:szCs w:val="36"/>
+          <w:highlight w:val="yellow"/>
+        </w:rPr>
+        <w:t>cov</w:t>
+      </w:r>
+      <w:proofErr w:type="spellEnd"/>
+      <w:r>
+        <w:rPr>
+          <w:sz w:val="36"/>
+          <w:szCs w:val="36"/>
+        </w:rPr>
+        <w:t xml:space="preserve"> inside of script block and add the following value </w:t>
+      </w:r>
+      <w:r>
+        <w:rPr>
+          <w:sz w:val="36"/>
+          <w:szCs w:val="36"/>
+        </w:rPr>
+        <w:t>"</w:t>
+      </w:r>
+      <w:proofErr w:type="spellStart"/>
+      <w:proofErr w:type="gramStart"/>
+      <w:r>
+        <w:rPr>
+          <w:sz w:val="36"/>
+          <w:szCs w:val="36"/>
+        </w:rPr>
+        <w:t>nyc</w:t>
+      </w:r>
+      <w:proofErr w:type="spellEnd"/>
+      <w:proofErr w:type="gramEnd"/>
+      <w:r>
+        <w:rPr>
+          <w:sz w:val="36"/>
+          <w:szCs w:val="36"/>
+        </w:rPr>
+        <w:t xml:space="preserve"> --reporter=</w:t>
+      </w:r>
+      <w:proofErr w:type="spellStart"/>
+      <w:r>
+        <w:rPr>
+          <w:sz w:val="36"/>
+          <w:szCs w:val="36"/>
+        </w:rPr>
+        <w:t>lcov</w:t>
+      </w:r>
+      <w:proofErr w:type="spellEnd"/>
+      <w:r>
+        <w:rPr>
+          <w:sz w:val="36"/>
+          <w:szCs w:val="36"/>
+        </w:rPr>
+        <w:t xml:space="preserve"> --reporter=text-</w:t>
+      </w:r>
+      <w:proofErr w:type="spellStart"/>
+      <w:r>
+        <w:rPr>
+          <w:sz w:val="36"/>
+          <w:szCs w:val="36"/>
+        </w:rPr>
+        <w:t>lcov</w:t>
+      </w:r>
+      <w:proofErr w:type="spellEnd"/>
+      <w:r>
+        <w:rPr>
+          <w:sz w:val="36"/>
+          <w:szCs w:val="36"/>
+        </w:rPr>
+        <w:t xml:space="preserve"> </w:t>
+      </w:r>
+      <w:proofErr w:type="spellStart"/>
+      <w:r>
+        <w:rPr>
+          <w:sz w:val="36"/>
+          <w:szCs w:val="36"/>
+        </w:rPr>
+        <w:t>npm</w:t>
+      </w:r>
+      <w:proofErr w:type="spellEnd"/>
+      <w:r>
+        <w:rPr>
+          <w:sz w:val="36"/>
+          <w:szCs w:val="36"/>
+        </w:rPr>
+        <w:t xml:space="preserve"> test"”</w:t>
+      </w:r>
+    </w:p>
+    <w:p>
+      <w:pPr>
+        <w:pStyle w:val="ListParagraph"/>
+        <w:ind w:left="1080"/>
+        <w:rPr>
+          <w:sz w:val="36"/>
+          <w:szCs w:val="36"/>
+        </w:rPr>
+      </w:pPr>
+    </w:p>
+    <w:p>
+      <w:pPr>
+        <w:pStyle w:val="ListParagraph"/>
+        <w:ind w:left="1080"/>
+        <w:rPr>
+          <w:sz w:val="36"/>
+          <w:szCs w:val="36"/>
+        </w:rPr>
+      </w:pPr>
+      <w:r>
+        <w:rPr>
+          <w:noProof/>
+          <w:sz w:val="36"/>
+          <w:szCs w:val="36"/>
+        </w:rPr>
+        <w:drawing>
+          <wp:inline distT="0" distB="0" distL="0" distR="0" wp14:anchorId="6E7E19F4" wp14:editId="76B68CF7">
+            <wp:extent cx="5943600" cy="1435180"/>
+            <wp:effectExtent l="0" t="0" r="0" b="0"/>
+            <wp:docPr id="1" name="Picture 1" descr="C:\Users\M1020535\Desktop\Capture.PNG"/>
+            <wp:cNvGraphicFramePr>
+              <a:graphicFrameLocks xmlns:a="http://schemas.openxmlformats.org/drawingml/2006/main" noChangeAspect="1"/>
+            </wp:cNvGraphicFramePr>
+            <a:graphic xmlns:a="http://schemas.openxmlformats.org/drawingml/2006/main">
+              <a:graphicData uri="http://schemas.openxmlformats.org/drawingml/2006/picture">
+                <pic:pic xmlns:pic="http://schemas.openxmlformats.org/drawingml/2006/picture">
+                  <pic:nvPicPr>
+                    <pic:cNvPr id="0" name="Picture 1" descr="C:\Users\M1020535\Desktop\Capture.PNG"/>
+                    <pic:cNvPicPr>
+                      <a:picLocks noChangeAspect="1" noChangeArrowheads="1"/>
+                    </pic:cNvPicPr>
+                  </pic:nvPicPr>
+                  <pic:blipFill>
+                    <a:blip r:embed="rId6">
+                      <a:extLst>
+                        <a:ext uri="{28A0092B-C50C-407E-A947-70E740481C1C}">
+                          <a14:useLocalDpi xmlns:a14="http://schemas.microsoft.com/office/drawing/2010/main" val="0"/>
+                        </a:ext>
+                      </a:extLst>
+                    </a:blip>
+                    <a:srcRect/>
+                    <a:stretch>
+                      <a:fillRect/>
+                    </a:stretch>
+                  </pic:blipFill>
+                  <pic:spPr bwMode="auto">
+                    <a:xfrm>
+                      <a:off x="0" y="0"/>
+                      <a:ext cx="5943600" cy="1435180"/>
+                    </a:xfrm>
+                    <a:prstGeom prst="rect">
+                      <a:avLst/>
+                    </a:prstGeom>
+                    <a:noFill/>
+                    <a:ln>
+                      <a:noFill/>
+                    </a:ln>
+                  </pic:spPr>
+                </pic:pic>
+              </a:graphicData>
+            </a:graphic>
+          </wp:inline>
+        </w:drawing>
+      </w:r>
+    </w:p>
+    <w:p>
+      <w:pPr>
+        <w:pStyle w:val="ListParagraph"/>
+        <w:ind w:left="1080"/>
+        <w:rPr>
+          <w:sz w:val="36"/>
+          <w:szCs w:val="36"/>
+        </w:rPr>
+      </w:pPr>
+    </w:p>
+    <w:p>
+      <w:pPr>
+        <w:pStyle w:val="ListParagraph"/>
+        <w:ind w:left="1080"/>
+        <w:rPr>
+          <w:sz w:val="36"/>
+          <w:szCs w:val="36"/>
+        </w:rPr>
+      </w:pPr>
+      <w:r>
+        <w:rPr>
+          <w:sz w:val="36"/>
+          <w:szCs w:val="36"/>
+        </w:rPr>
+        <w:t>Note: Make sure that you have created test command to run the unit test cases as shown above</w:t>
+      </w:r>
+    </w:p>
+    <w:p>
+      <w:pPr>
+        <w:pStyle w:val="ListParagraph"/>
+        <w:ind w:left="1080"/>
+        <w:rPr>
+          <w:sz w:val="36"/>
+          <w:szCs w:val="36"/>
+        </w:rPr>
+      </w:pPr>
+    </w:p>
+    <w:p>
+      <w:pPr>
+        <w:pStyle w:val="ListParagraph"/>
+        <w:numPr>
+          <w:ilvl w:val="0"/>
+          <w:numId w:val="3"/>
+        </w:numPr>
+        <w:rPr>
+          <w:sz w:val="36"/>
+          <w:szCs w:val="36"/>
+        </w:rPr>
+      </w:pPr>
+      <w:r>
+        <w:rPr>
+          <w:sz w:val="36"/>
+          <w:szCs w:val="36"/>
+        </w:rPr>
+        <w:t xml:space="preserve">Run the </w:t>
+      </w:r>
+      <w:r>
+        <w:rPr>
+          <w:sz w:val="36"/>
+          <w:szCs w:val="36"/>
+          <w:highlight w:val="yellow"/>
+        </w:rPr>
+        <w:t>node run code-</w:t>
+      </w:r>
+      <w:proofErr w:type="spellStart"/>
+      <w:r>
+        <w:rPr>
+          <w:sz w:val="36"/>
+          <w:szCs w:val="36"/>
+          <w:highlight w:val="yellow"/>
+        </w:rPr>
+        <w:t>cov</w:t>
+      </w:r>
+      <w:proofErr w:type="spellEnd"/>
+      <w:r>
+        <w:rPr>
+          <w:sz w:val="36"/>
+          <w:szCs w:val="36"/>
+        </w:rPr>
+        <w:t xml:space="preserve"> command window of your root director of project as shown below </w:t>
+      </w:r>
+    </w:p>
+    <w:p>
+      <w:pPr>
+        <w:pStyle w:val="ListParagraph"/>
+        <w:ind w:left="1080"/>
+        <w:rPr>
+          <w:sz w:val="36"/>
+          <w:szCs w:val="36"/>
+        </w:rPr>
+      </w:pPr>
+      <w:r>
+        <w:rPr>
+          <w:noProof/>
+        </w:rPr>
+        <w:drawing>
+          <wp:inline distT="0" distB="0" distL="0" distR="0" wp14:anchorId="544ACC27" wp14:editId="5486C7B6">
+            <wp:extent cx="5943600" cy="421640"/>
+            <wp:effectExtent l="0" t="0" r="0" b="0"/>
+            <wp:docPr id="3" name="Picture 3"/>
+            <wp:cNvGraphicFramePr>
+              <a:graphicFrameLocks xmlns:a="http://schemas.openxmlformats.org/drawingml/2006/main" noChangeAspect="1"/>
+            </wp:cNvGraphicFramePr>
+            <a:graphic xmlns:a="http://schemas.openxmlformats.org/drawingml/2006/main">
+              <a:graphicData uri="http://schemas.openxmlformats.org/drawingml/2006/picture">
+                <pic:pic xmlns:pic="http://schemas.openxmlformats.org/drawingml/2006/picture">
+                  <pic:nvPicPr>
+                    <pic:cNvPr id="1" name=""/>
+                    <pic:cNvPicPr/>
+                  </pic:nvPicPr>
+                  <pic:blipFill>
+                    <a:blip r:embed="rId7"/>
+                    <a:stretch>
+                      <a:fillRect/>
+                    </a:stretch>
+                  </pic:blipFill>
+                  <pic:spPr>
+                    <a:xfrm>
+                      <a:off x="0" y="0"/>
+                      <a:ext cx="5943600" cy="421640"/>
+                    </a:xfrm>
+                    <a:prstGeom prst="rect">
+                      <a:avLst/>
+                    </a:prstGeom>
+                  </pic:spPr>
+                </pic:pic>
+              </a:graphicData>
+            </a:graphic>
+          </wp:inline>
+        </w:drawing>
+      </w:r>
+    </w:p>
+    <w:p>
+      <w:pPr>
+        <w:ind w:left="720"/>
+        <w:rPr>
+          <w:sz w:val="36"/>
+          <w:szCs w:val="36"/>
+        </w:rPr>
+      </w:pPr>
+    </w:p>
+    <w:p>
+      <w:pPr>
+        <w:pStyle w:val="ListParagraph"/>
+        <w:numPr>
+          <w:ilvl w:val="0"/>
+          <w:numId w:val="3"/>
+        </w:numPr>
+        <w:rPr>
+          <w:sz w:val="36"/>
+          <w:szCs w:val="36"/>
+        </w:rPr>
+      </w:pPr>
+      <w:r>
+        <w:rPr>
+          <w:sz w:val="36"/>
+          <w:szCs w:val="36"/>
+        </w:rPr>
+        <w:t>Post the success of above command, tool will generate the “</w:t>
+      </w:r>
+      <w:r>
+        <w:rPr>
+          <w:sz w:val="36"/>
+          <w:szCs w:val="36"/>
+          <w:highlight w:val="yellow"/>
+        </w:rPr>
+        <w:t>coverage</w:t>
+      </w:r>
+      <w:r>
+        <w:rPr>
+          <w:sz w:val="36"/>
+          <w:szCs w:val="36"/>
+        </w:rPr>
+        <w:t xml:space="preserve"> and </w:t>
+      </w:r>
+      <w:r>
+        <w:rPr>
+          <w:sz w:val="36"/>
+          <w:szCs w:val="36"/>
+          <w:highlight w:val="yellow"/>
+        </w:rPr>
+        <w:t>.</w:t>
+      </w:r>
+      <w:proofErr w:type="spellStart"/>
+      <w:r>
+        <w:rPr>
+          <w:sz w:val="36"/>
+          <w:szCs w:val="36"/>
+          <w:highlight w:val="yellow"/>
+        </w:rPr>
+        <w:t>nyc_output</w:t>
+      </w:r>
+      <w:proofErr w:type="spellEnd"/>
+      <w:r>
+        <w:rPr>
+          <w:sz w:val="36"/>
+          <w:szCs w:val="36"/>
+        </w:rPr>
+        <w:t>” directory in root of your project folder</w:t>
+      </w:r>
+    </w:p>
+    <w:p>
+      <w:pPr>
+        <w:pStyle w:val="ListParagraph"/>
+        <w:ind w:left="1080"/>
+        <w:rPr>
+          <w:sz w:val="36"/>
+          <w:szCs w:val="36"/>
+        </w:rPr>
+      </w:pPr>
+    </w:p>
+    <w:p>
+      <w:pPr>
+        <w:pStyle w:val="ListParagraph"/>
+        <w:ind w:left="1080"/>
+        <w:rPr>
+          <w:sz w:val="36"/>
+          <w:szCs w:val="36"/>
+        </w:rPr>
+      </w:pPr>
+      <w:r>
+        <w:rPr>
+          <w:noProof/>
+          <w:sz w:val="36"/>
+          <w:szCs w:val="36"/>
+        </w:rPr>
+        <w:lastRenderedPageBreak/>
+        <w:drawing>
+          <wp:inline distT="0" distB="0" distL="0" distR="0" wp14:anchorId="51A87F43" wp14:editId="482707A1">
+            <wp:extent cx="3981450" cy="3829050"/>
+            <wp:effectExtent l="0" t="0" r="0" b="0"/>
+            <wp:docPr id="6" name="Picture 6" descr="C:\Users\M1020535\Desktop\1.PNG"/>
+            <wp:cNvGraphicFramePr>
+              <a:graphicFrameLocks xmlns:a="http://schemas.openxmlformats.org/drawingml/2006/main" noChangeAspect="1"/>
+            </wp:cNvGraphicFramePr>
+            <a:graphic xmlns:a="http://schemas.openxmlformats.org/drawingml/2006/main">
+              <a:graphicData uri="http://schemas.openxmlformats.org/drawingml/2006/picture">
+                <pic:pic xmlns:pic="http://schemas.openxmlformats.org/drawingml/2006/picture">
+                  <pic:nvPicPr>
+                    <pic:cNvPr id="0" name="Picture 4" descr="C:\Users\M1020535\Desktop\1.PNG"/>
+                    <pic:cNvPicPr>
+                      <a:picLocks noChangeAspect="1" noChangeArrowheads="1"/>
+                    </pic:cNvPicPr>
+                  </pic:nvPicPr>
+                  <pic:blipFill>
+                    <a:blip r:embed="rId8">
+                      <a:extLst>
+                        <a:ext uri="{28A0092B-C50C-407E-A947-70E740481C1C}">
+                          <a14:useLocalDpi xmlns:a14="http://schemas.microsoft.com/office/drawing/2010/main" val="0"/>
+                        </a:ext>
+                      </a:extLst>
+                    </a:blip>
+                    <a:srcRect/>
+                    <a:stretch>
+                      <a:fillRect/>
+                    </a:stretch>
+                  </pic:blipFill>
+                  <pic:spPr bwMode="auto">
+                    <a:xfrm>
+                      <a:off x="0" y="0"/>
+                      <a:ext cx="3981450" cy="3829050"/>
+                    </a:xfrm>
+                    <a:prstGeom prst="rect">
+                      <a:avLst/>
+                    </a:prstGeom>
+                    <a:noFill/>
+                    <a:ln>
+                      <a:noFill/>
+                    </a:ln>
+                  </pic:spPr>
+                </pic:pic>
+              </a:graphicData>
+            </a:graphic>
+          </wp:inline>
+        </w:drawing>
+      </w:r>
+    </w:p>
+    <w:p>
+      <w:pPr>
+        <w:pStyle w:val="ListParagraph"/>
+        <w:ind w:left="1080"/>
+        <w:rPr>
+          <w:sz w:val="36"/>
+          <w:szCs w:val="36"/>
+        </w:rPr>
+      </w:pPr>
+    </w:p>
+    <w:p>
+      <w:pPr>
+        <w:pStyle w:val="ListParagraph"/>
+        <w:numPr>
+          <w:ilvl w:val="0"/>
+          <w:numId w:val="3"/>
+        </w:numPr>
+        <w:rPr>
+          <w:sz w:val="36"/>
+          <w:szCs w:val="36"/>
+        </w:rPr>
+      </w:pPr>
+      <w:r>
+        <w:rPr>
+          <w:sz w:val="36"/>
+          <w:szCs w:val="36"/>
+        </w:rPr>
+        <w:t xml:space="preserve">Open on the index.html file in browser to see the report as show below </w:t>
+      </w:r>
+    </w:p>
+    <w:p>
+      <w:pPr>
+        <w:rPr>
+          <w:sz w:val="36"/>
+          <w:szCs w:val="36"/>
+        </w:rPr>
+      </w:pPr>
+      <w:r>
+        <w:rPr>
+          <w:noProof/>
+        </w:rPr>
+        <w:drawing>
+          <wp:inline distT="0" distB="0" distL="0" distR="0" wp14:anchorId="1C5C809C" wp14:editId="23BEA156">
+            <wp:extent cx="6543675" cy="2952750"/>
+            <wp:effectExtent l="0" t="0" r="9525" b="0"/>
+            <wp:docPr id="7" name="Picture 7"/>
+            <wp:cNvGraphicFramePr>
+              <a:graphicFrameLocks xmlns:a="http://schemas.openxmlformats.org/drawingml/2006/main" noChangeAspect="1"/>
+            </wp:cNvGraphicFramePr>
+            <a:graphic xmlns:a="http://schemas.openxmlformats.org/drawingml/2006/main">
+              <a:graphicData uri="http://schemas.openxmlformats.org/drawingml/2006/picture">
+                <pic:pic xmlns:pic="http://schemas.openxmlformats.org/drawingml/2006/picture">
+                  <pic:nvPicPr>
+                    <pic:cNvPr id="1" name=""/>
+                    <pic:cNvPicPr/>
+                  </pic:nvPicPr>
+                  <pic:blipFill>
+                    <a:blip r:embed="rId9"/>
+                    <a:stretch>
+                      <a:fillRect/>
+                    </a:stretch>
+                  </pic:blipFill>
+                  <pic:spPr>
+                    <a:xfrm>
+                      <a:off x="0" y="0"/>
+                      <a:ext cx="6543675" cy="2952750"/>
+                    </a:xfrm>
+                    <a:prstGeom prst="rect">
+                      <a:avLst/>
+                    </a:prstGeom>
+                  </pic:spPr>
+                </pic:pic>
+              </a:graphicData>
+            </a:graphic>
+          </wp:inline>
+        </w:drawing>
+      </w:r>
+    </w:p>
+    <w:p>
+      <w:pPr>
+        <w:rPr>
+          <w:sz w:val="36"/>
+          <w:szCs w:val="36"/>
+        </w:rPr>
+      </w:pPr>
+    </w:p>
+    <w:p>
+      <w:pPr>
+        <w:rPr>
+          <w:sz w:val="36"/>
+          <w:szCs w:val="36"/>
+        </w:rPr>
+      </w:pPr>
+      <w:proofErr w:type="gramStart"/>
+      <w:r>
+        <w:rPr>
+          <w:sz w:val="36"/>
+          <w:szCs w:val="36"/>
+        </w:rPr>
+        <w:t>Change(</w:t>
+      </w:r>
+      <w:proofErr w:type="gramEnd"/>
+      <w:r>
+        <w:rPr>
+          <w:sz w:val="36"/>
+          <w:szCs w:val="36"/>
+        </w:rPr>
+        <w:t>comment or add) the unit test line of code to see the change in the report.</w:t>
+      </w:r>
+    </w:p>
+    <w:p>
+      <w:pPr>
+        <w:rPr>
+          <w:sz w:val="36"/>
+          <w:szCs w:val="36"/>
+        </w:rPr>
+      </w:pPr>
+    </w:p>
+    <w:p>
+      <w:pPr>
+        <w:rPr>
+          <w:sz w:val="36"/>
+          <w:szCs w:val="36"/>
+        </w:rPr>
+      </w:pPr>
+      <w:r>
+        <w:rPr>
+          <w:sz w:val="36"/>
+          <w:szCs w:val="36"/>
+        </w:rPr>
+        <w:t xml:space="preserve">Note: Ignore the coverage and </w:t>
+      </w:r>
+      <w:r>
+        <w:rPr>
+          <w:sz w:val="36"/>
+          <w:szCs w:val="36"/>
+        </w:rPr>
+        <w:t>.</w:t>
+      </w:r>
+      <w:proofErr w:type="spellStart"/>
+      <w:r>
+        <w:rPr>
+          <w:sz w:val="36"/>
+          <w:szCs w:val="36"/>
+        </w:rPr>
+        <w:t>nyc_output</w:t>
+      </w:r>
+      <w:proofErr w:type="spellEnd"/>
+      <w:r>
+        <w:rPr>
+          <w:sz w:val="36"/>
+          <w:szCs w:val="36"/>
+        </w:rPr>
+        <w:t xml:space="preserve"> folder for tracking in code versioning.</w:t>
+      </w:r>
+    </w:p>
+    <w:p>
+      <w:pPr>
+        <w:pStyle w:val="ListParagraph"/>
+        <w:shd w:val="clear" w:color="auto" w:fill="FFFFFF"/>
+        <w:spacing w:after="0" w:line="240" w:lineRule="auto"/>
+        <w:textAlignment w:val="baseline"/>
+        <w:rPr>
+          <w:rFonts w:ascii="Century Gothic" w:eastAsia="Times New Roman" w:hAnsi="Century Gothic" w:cs="Arial"/>
+          <w:i/>
+          <w:spacing w:val="-7"/>
+          <w:sz w:val="24"/>
+          <w:szCs w:val="24"/>
+        </w:rPr>
+      </w:pPr>
+      <w:bookmarkStart w:id="0" w:name="_GoBack"/>
+      <w:bookmarkEnd w:id="0"/>
     </w:p>
     <w:p>
       <w:pPr>
@@ -1766,10 +4418,7 @@
       </w:pPr>
     </w:p>
     <w:p/>
-    <w:p>
-      <w:bookmarkStart w:id="0" w:name="_GoBack"/>
-      <w:bookmarkEnd w:id="0"/>
-    </w:p>
+    <w:p/>
     <w:p/>
     <w:p/>
     <w:sectPr>
@@ -1784,6 +4433,92 @@
 <file path=word/numbering.xml><?xml version="1.0" encoding="utf-8"?>
 <w:numbering xmlns:wpc="http://schemas.microsoft.com/office/word/2010/wordprocessingCanvas" xmlns:mc="http://schemas.openxmlformats.org/markup-compatibility/2006" xmlns:o="urn:schemas-microsoft-com:office:office" xmlns:r="http://schemas.openxmlformats.org/officeDocument/2006/relationships" xmlns:m="http://schemas.openxmlformats.org/officeDocument/2006/math" xmlns:v="urn:schemas-microsoft-com:vml" xmlns:wp14="http://schemas.microsoft.com/office/word/2010/wordprocessingDrawing" xmlns:wp="http://schemas.openxmlformats.org/drawingml/2006/wordprocessingDrawing" xmlns:w10="urn:schemas-microsoft-com:office:word" xmlns:w="http://schemas.openxmlformats.org/wordprocessingml/2006/main" xmlns:w14="http://schemas.microsoft.com/office/word/2010/wordml" xmlns:w15="http://schemas.microsoft.com/office/word/2012/wordml" xmlns:wpg="http://schemas.microsoft.com/office/word/2010/wordprocessingGroup" xmlns:wpi="http://schemas.microsoft.com/office/word/2010/wordprocessingInk" xmlns:wne="http://schemas.microsoft.com/office/word/2006/wordml" xmlns:wps="http://schemas.microsoft.com/office/word/2010/wordprocessingShape" mc:Ignorable="w14 w15 wp14">
   <w:abstractNum w:abstractNumId="0" w15:restartNumberingAfterBreak="0">
+    <w:nsid w:val="300D1590"/>
+    <w:multiLevelType w:val="hybridMultilevel"/>
+    <w:tmpl w:val="30908328"/>
+    <w:lvl w:ilvl="0" w:tplc="0409000F">
+      <w:start w:val="1"/>
+      <w:numFmt w:val="decimal"/>
+      <w:lvlText w:val="%1."/>
+      <w:lvlJc w:val="left"/>
+      <w:pPr>
+        <w:ind w:left="1080" w:hanging="360"/>
+      </w:pPr>
+    </w:lvl>
+    <w:lvl w:ilvl="1" w:tplc="04090019" w:tentative="1">
+      <w:start w:val="1"/>
+      <w:numFmt w:val="lowerLetter"/>
+      <w:lvlText w:val="%2."/>
+      <w:lvlJc w:val="left"/>
+      <w:pPr>
+        <w:ind w:left="1800" w:hanging="360"/>
+      </w:pPr>
+    </w:lvl>
+    <w:lvl w:ilvl="2" w:tplc="0409001B" w:tentative="1">
+      <w:start w:val="1"/>
+      <w:numFmt w:val="lowerRoman"/>
+      <w:lvlText w:val="%3."/>
+      <w:lvlJc w:val="right"/>
+      <w:pPr>
+        <w:ind w:left="2520" w:hanging="180"/>
+      </w:pPr>
+    </w:lvl>
+    <w:lvl w:ilvl="3" w:tplc="0409000F" w:tentative="1">
+      <w:start w:val="1"/>
+      <w:numFmt w:val="decimal"/>
+      <w:lvlText w:val="%4."/>
+      <w:lvlJc w:val="left"/>
+      <w:pPr>
+        <w:ind w:left="3240" w:hanging="360"/>
+      </w:pPr>
+    </w:lvl>
+    <w:lvl w:ilvl="4" w:tplc="04090019" w:tentative="1">
+      <w:start w:val="1"/>
+      <w:numFmt w:val="lowerLetter"/>
+      <w:lvlText w:val="%5."/>
+      <w:lvlJc w:val="left"/>
+      <w:pPr>
+        <w:ind w:left="3960" w:hanging="360"/>
+      </w:pPr>
+    </w:lvl>
+    <w:lvl w:ilvl="5" w:tplc="0409001B" w:tentative="1">
+      <w:start w:val="1"/>
+      <w:numFmt w:val="lowerRoman"/>
+      <w:lvlText w:val="%6."/>
+      <w:lvlJc w:val="right"/>
+      <w:pPr>
+        <w:ind w:left="4680" w:hanging="180"/>
+      </w:pPr>
+    </w:lvl>
+    <w:lvl w:ilvl="6" w:tplc="0409000F" w:tentative="1">
+      <w:start w:val="1"/>
+      <w:numFmt w:val="decimal"/>
+      <w:lvlText w:val="%7."/>
+      <w:lvlJc w:val="left"/>
+      <w:pPr>
+        <w:ind w:left="5400" w:hanging="360"/>
+      </w:pPr>
+    </w:lvl>
+    <w:lvl w:ilvl="7" w:tplc="04090019" w:tentative="1">
+      <w:start w:val="1"/>
+      <w:numFmt w:val="lowerLetter"/>
+      <w:lvlText w:val="%8."/>
+      <w:lvlJc w:val="left"/>
+      <w:pPr>
+        <w:ind w:left="6120" w:hanging="360"/>
+      </w:pPr>
+    </w:lvl>
+    <w:lvl w:ilvl="8" w:tplc="0409001B" w:tentative="1">
+      <w:start w:val="1"/>
+      <w:numFmt w:val="lowerRoman"/>
+      <w:lvlText w:val="%9."/>
+      <w:lvlJc w:val="right"/>
+      <w:pPr>
+        <w:ind w:left="6840" w:hanging="180"/>
+      </w:pPr>
+    </w:lvl>
+  </w:abstractNum>
+  <w:abstractNum w:abstractNumId="1" w15:restartNumberingAfterBreak="0">
     <w:nsid w:val="71CF68BD"/>
     <w:multiLevelType w:val="hybridMultilevel"/>
     <w:tmpl w:val="40046BEE"/>
@@ -1869,7 +4604,7 @@
       </w:pPr>
     </w:lvl>
   </w:abstractNum>
-  <w:abstractNum w:abstractNumId="1" w15:restartNumberingAfterBreak="0">
+  <w:abstractNum w:abstractNumId="2" w15:restartNumberingAfterBreak="0">
     <w:nsid w:val="79E10F0C"/>
     <w:multiLevelType w:val="multilevel"/>
     <w:tmpl w:val="E7FE995A"/>
@@ -2019,9 +4754,12 @@
     </w:lvl>
   </w:abstractNum>
   <w:num w:numId="1">
+    <w:abstractNumId w:val="2"/>
+  </w:num>
+  <w:num w:numId="2">
     <w:abstractNumId w:val="1"/>
   </w:num>
-  <w:num w:numId="2">
+  <w:num w:numId="3">
     <w:abstractNumId w:val="0"/>
   </w:num>
 </w:numbering>
@@ -2473,6 +5211,56 @@
       <w:lang w:eastAsia="en-US"/>
     </w:rPr>
   </w:style>
+  <w:style w:type="paragraph" w:styleId="HTMLPreformatted">
+    <w:name w:val="HTML Preformatted"/>
+    <w:basedOn w:val="Normal"/>
+    <w:link w:val="HTMLPreformattedChar"/>
+    <w:uiPriority w:val="99"/>
+    <w:semiHidden/>
+    <w:unhideWhenUsed/>
+    <w:rsid w:val="002B0137"/>
+    <w:pPr>
+      <w:tabs>
+        <w:tab w:val="left" w:pos="916"/>
+        <w:tab w:val="left" w:pos="1832"/>
+        <w:tab w:val="left" w:pos="2748"/>
+        <w:tab w:val="left" w:pos="3664"/>
+        <w:tab w:val="left" w:pos="4580"/>
+        <w:tab w:val="left" w:pos="5496"/>
+        <w:tab w:val="left" w:pos="6412"/>
+        <w:tab w:val="left" w:pos="7328"/>
+        <w:tab w:val="left" w:pos="8244"/>
+        <w:tab w:val="left" w:pos="9160"/>
+        <w:tab w:val="left" w:pos="10076"/>
+        <w:tab w:val="left" w:pos="10992"/>
+        <w:tab w:val="left" w:pos="11908"/>
+        <w:tab w:val="left" w:pos="12824"/>
+        <w:tab w:val="left" w:pos="13740"/>
+        <w:tab w:val="left" w:pos="14656"/>
+      </w:tabs>
+      <w:spacing w:after="0"/>
+    </w:pPr>
+    <w:rPr>
+      <w:rFonts w:ascii="Courier New" w:eastAsia="Times New Roman" w:hAnsi="Courier New" w:cs="Courier New"/>
+      <w:sz w:val="20"/>
+      <w:szCs w:val="20"/>
+      <w:lang w:eastAsia="en-US"/>
+    </w:rPr>
+  </w:style>
+  <w:style w:type="character" w:customStyle="1" w:styleId="HTMLPreformattedChar">
+    <w:name w:val="HTML Preformatted Char"/>
+    <w:basedOn w:val="DefaultParagraphFont"/>
+    <w:link w:val="HTMLPreformatted"/>
+    <w:uiPriority w:val="99"/>
+    <w:semiHidden/>
+    <w:rsid w:val="002B0137"/>
+    <w:rPr>
+      <w:rFonts w:ascii="Courier New" w:eastAsia="Times New Roman" w:hAnsi="Courier New" w:cs="Courier New"/>
+      <w:sz w:val="20"/>
+      <w:szCs w:val="20"/>
+      <w:lang w:eastAsia="en-US"/>
+    </w:rPr>
+  </w:style>
 </w:styles>
 </file>
 

</xml_diff>